<commit_message>
avances diagramas y libro de grado
</commit_message>
<xml_diff>
--- a/assets/doc/academic/tesis/LIBRO DE GRADO SISTEMAS.docx
+++ b/assets/doc/academic/tesis/LIBRO DE GRADO SISTEMAS.docx
@@ -3130,10 +3130,11 @@
     <w:sdt>
       <w:sdtPr>
         <w:rPr>
-          <w:rFonts w:cs="Times New Roman"/>
+          <w:rFonts w:asciiTheme="minorHAnsi" w:eastAsiaTheme="minorHAnsi" w:hAnsiTheme="minorHAnsi" w:cs="Times New Roman"/>
+          <w:b w:val="0"/>
           <w:sz w:val="26"/>
           <w:szCs w:val="26"/>
-          <w:lang w:val="es-ES"/>
+          <w:lang w:val="es-ES" w:eastAsia="en-US"/>
         </w:rPr>
         <w:id w:val="-2136321380"/>
         <w:docPartObj>
@@ -3143,11 +3144,9 @@
       </w:sdtPr>
       <w:sdtEndPr>
         <w:rPr>
-          <w:rFonts w:eastAsiaTheme="minorHAnsi"/>
           <w:bCs/>
           <w:sz w:val="24"/>
           <w:szCs w:val="24"/>
-          <w:lang w:eastAsia="en-US"/>
         </w:rPr>
       </w:sdtEndPr>
       <w:sdtContent>
@@ -8143,16 +8142,7 @@
           <w:sz w:val="24"/>
           <w:szCs w:val="24"/>
         </w:rPr>
-        <w:t>Instrumentar la Máquina de Niebla Salina con los diferentes componentes de hardware adquiridos en la Orden de Compra No. USTA000030997 y los elaborados propiamente</w:t>
-      </w:r>
-      <w:r>
-        <w:rPr>
-          <w:rFonts w:ascii="Times New Roman" w:hAnsi="Times New Roman" w:cs="Times New Roman"/>
-          <w:color w:val="70AD47" w:themeColor="accent6"/>
-          <w:sz w:val="24"/>
-          <w:szCs w:val="24"/>
-        </w:rPr>
-        <w:t>; permitiendo la construcción de dicho prototipo.</w:t>
+        <w:t>Instrumentar la Máquina de Niebla Salina con los diferentes componentes de hardware adquiridos en la Orden de Compra No. USTA000030997 y los elaborados propiamente; permitiendo la construcción de dicho prototipo.</w:t>
       </w:r>
     </w:p>
     <w:p>
@@ -8176,15 +8166,7 @@
           <w:sz w:val="24"/>
           <w:szCs w:val="24"/>
         </w:rPr>
-        <w:t>Desarrollar el Software que permita la gestión en tiempo real de los actuadores y las magnitudes físicas de la Maquina de Niebla Salina, permitiendo la visualización de los datos ambientales</w:t>
-      </w:r>
-      <w:r>
-        <w:rPr>
-          <w:rFonts w:ascii="Times New Roman" w:hAnsi="Times New Roman" w:cs="Times New Roman"/>
-          <w:sz w:val="24"/>
-          <w:szCs w:val="24"/>
-        </w:rPr>
-        <w:t>.</w:t>
+        <w:t>Desarrollar el Software que permita la gestión en tiempo real de los actuadores y las magnitudes físicas de la Maquina de Niebla Salina, permitiendo la visualización de los datos ambientales.</w:t>
       </w:r>
     </w:p>
     <w:p>
@@ -9194,7 +9176,7 @@
           <w:sz w:val="24"/>
           <w:szCs w:val="24"/>
         </w:rPr>
-        <w:t xml:space="preserve"> y de conmutación para los actuadores instalados, esto ultimo </w:t>
+        <w:t xml:space="preserve"> y de conmutación para los actuadores instalados, esto </w:t>
       </w:r>
       <w:proofErr w:type="spellStart"/>
       <w:r>
@@ -9203,6 +9185,24 @@
           <w:sz w:val="24"/>
           <w:szCs w:val="24"/>
         </w:rPr>
+        <w:t>ultimo</w:t>
+      </w:r>
+      <w:proofErr w:type="spellEnd"/>
+      <w:r>
+        <w:rPr>
+          <w:rFonts w:ascii="Times New Roman" w:eastAsia="Times New Roman" w:hAnsi="Times New Roman" w:cs="Times New Roman"/>
+          <w:sz w:val="24"/>
+          <w:szCs w:val="24"/>
+        </w:rPr>
+        <w:t xml:space="preserve"> </w:t>
+      </w:r>
+      <w:proofErr w:type="spellStart"/>
+      <w:r>
+        <w:rPr>
+          <w:rFonts w:ascii="Times New Roman" w:eastAsia="Times New Roman" w:hAnsi="Times New Roman" w:cs="Times New Roman"/>
+          <w:sz w:val="24"/>
+          <w:szCs w:val="24"/>
+        </w:rPr>
         <w:t>tambien</w:t>
       </w:r>
       <w:proofErr w:type="spellEnd"/>
@@ -9329,6 +9329,166 @@
         </w:rPr>
         <w:t xml:space="preserve"> de la onda </w:t>
       </w:r>
+      <w:r>
+        <w:rPr>
+          <w:rFonts w:ascii="Times New Roman" w:eastAsia="Times New Roman" w:hAnsi="Times New Roman" w:cs="Times New Roman"/>
+          <w:sz w:val="24"/>
+          <w:szCs w:val="24"/>
+        </w:rPr>
+        <w:t>sinusoidal</w:t>
+      </w:r>
+      <w:r>
+        <w:rPr>
+          <w:rFonts w:ascii="Times New Roman" w:eastAsia="Times New Roman" w:hAnsi="Times New Roman" w:cs="Times New Roman"/>
+          <w:sz w:val="24"/>
+          <w:szCs w:val="24"/>
+        </w:rPr>
+        <w:t xml:space="preserve"> de la energía que se pretende aprovechar</w:t>
+      </w:r>
+      <w:r>
+        <w:rPr>
+          <w:rFonts w:ascii="Times New Roman" w:eastAsia="Times New Roman" w:hAnsi="Times New Roman" w:cs="Times New Roman"/>
+          <w:sz w:val="24"/>
+          <w:szCs w:val="24"/>
+        </w:rPr>
+        <w:t xml:space="preserve"> y fuentes eléctricas que transformaran </w:t>
+      </w:r>
+      <w:r>
+        <w:rPr>
+          <w:rFonts w:ascii="Times New Roman" w:eastAsia="Times New Roman" w:hAnsi="Times New Roman" w:cs="Times New Roman"/>
+          <w:sz w:val="24"/>
+          <w:szCs w:val="24"/>
+        </w:rPr>
+        <w:t>la tensión recibida</w:t>
+      </w:r>
+      <w:r>
+        <w:rPr>
+          <w:rFonts w:ascii="Times New Roman" w:eastAsia="Times New Roman" w:hAnsi="Times New Roman" w:cs="Times New Roman"/>
+          <w:sz w:val="24"/>
+          <w:szCs w:val="24"/>
+        </w:rPr>
+        <w:t xml:space="preserve"> en AC a una aprovechable por ciertos componentes que utilizan DC.</w:t>
+      </w:r>
+    </w:p>
+    <w:p>
+      <w:pPr>
+        <w:spacing w:after="0"/>
+        <w:rPr>
+          <w:rFonts w:ascii="Times New Roman" w:eastAsia="Times New Roman" w:hAnsi="Times New Roman" w:cs="Times New Roman"/>
+          <w:sz w:val="24"/>
+          <w:szCs w:val="24"/>
+        </w:rPr>
+      </w:pPr>
+    </w:p>
+    <w:p>
+      <w:pPr>
+        <w:spacing w:after="0"/>
+        <w:rPr>
+          <w:rFonts w:ascii="Times New Roman" w:eastAsia="Times New Roman" w:hAnsi="Times New Roman" w:cs="Times New Roman"/>
+          <w:sz w:val="24"/>
+          <w:szCs w:val="24"/>
+        </w:rPr>
+      </w:pPr>
+      <w:r>
+        <w:rPr>
+          <w:rFonts w:ascii="Times New Roman" w:eastAsia="Times New Roman" w:hAnsi="Times New Roman" w:cs="Times New Roman"/>
+          <w:sz w:val="24"/>
+          <w:szCs w:val="24"/>
+        </w:rPr>
+        <w:t xml:space="preserve">En el siguiente diagrama se puede apreciar de forma general las conexiones lógicas y de potencia que posee el circuito eléctrico y electrónico de la máquina de niebla salina. </w:t>
+      </w:r>
+    </w:p>
+    <w:p>
+      <w:pPr>
+        <w:spacing w:after="0"/>
+        <w:rPr>
+          <w:rFonts w:ascii="Times New Roman" w:eastAsia="Times New Roman" w:hAnsi="Times New Roman" w:cs="Times New Roman"/>
+          <w:sz w:val="24"/>
+          <w:szCs w:val="24"/>
+        </w:rPr>
+      </w:pPr>
+    </w:p>
+    <w:p>
+      <w:pPr>
+        <w:spacing w:after="0"/>
+        <w:rPr>
+          <w:rFonts w:ascii="Times New Roman" w:eastAsia="Times New Roman" w:hAnsi="Times New Roman" w:cs="Times New Roman"/>
+          <w:color w:val="FF0000"/>
+          <w:sz w:val="24"/>
+          <w:szCs w:val="24"/>
+        </w:rPr>
+      </w:pPr>
+      <w:r>
+        <w:rPr>
+          <w:rFonts w:ascii="Times New Roman" w:eastAsia="Times New Roman" w:hAnsi="Times New Roman" w:cs="Times New Roman"/>
+          <w:color w:val="FF0000"/>
+          <w:sz w:val="24"/>
+          <w:szCs w:val="24"/>
+        </w:rPr>
+        <w:t>Reemplazar la imagen por la definitiva con conexión de sensores.</w:t>
+      </w:r>
+    </w:p>
+    <w:p>
+      <w:pPr>
+        <w:spacing w:after="0"/>
+        <w:rPr>
+          <w:rFonts w:ascii="Times New Roman" w:eastAsia="Times New Roman" w:hAnsi="Times New Roman" w:cs="Times New Roman"/>
+          <w:sz w:val="24"/>
+          <w:szCs w:val="24"/>
+        </w:rPr>
+      </w:pPr>
+      <w:r>
+        <w:rPr>
+          <w:rFonts w:ascii="Times New Roman" w:eastAsia="Times New Roman" w:hAnsi="Times New Roman" w:cs="Times New Roman"/>
+          <w:sz w:val="24"/>
+          <w:szCs w:val="24"/>
+        </w:rPr>
+        <w:drawing>
+          <wp:inline distT="0" distB="0" distL="0" distR="0" wp14:anchorId="7DBEED6D" wp14:editId="2D08EF70">
+            <wp:extent cx="5732145" cy="2792095"/>
+            <wp:effectExtent l="0" t="0" r="1905" b="8255"/>
+            <wp:docPr id="1271321331" name="Imagen 1" descr="Diagrama, Esquemático&#10;&#10;Descripción generada automáticamente"/>
+            <wp:cNvGraphicFramePr>
+              <a:graphicFrameLocks xmlns:a="http://schemas.openxmlformats.org/drawingml/2006/main" noChangeAspect="1"/>
+            </wp:cNvGraphicFramePr>
+            <a:graphic xmlns:a="http://schemas.openxmlformats.org/drawingml/2006/main">
+              <a:graphicData uri="http://schemas.openxmlformats.org/drawingml/2006/picture">
+                <pic:pic xmlns:pic="http://schemas.openxmlformats.org/drawingml/2006/picture">
+                  <pic:nvPicPr>
+                    <pic:cNvPr id="1271321331" name="Imagen 1" descr="Diagrama, Esquemático&#10;&#10;Descripción generada automáticamente"/>
+                    <pic:cNvPicPr/>
+                  </pic:nvPicPr>
+                  <pic:blipFill>
+                    <a:blip r:embed="rId9"/>
+                    <a:stretch>
+                      <a:fillRect/>
+                    </a:stretch>
+                  </pic:blipFill>
+                  <pic:spPr>
+                    <a:xfrm>
+                      <a:off x="0" y="0"/>
+                      <a:ext cx="5732145" cy="2792095"/>
+                    </a:xfrm>
+                    <a:prstGeom prst="rect">
+                      <a:avLst/>
+                    </a:prstGeom>
+                  </pic:spPr>
+                </pic:pic>
+              </a:graphicData>
+            </a:graphic>
+          </wp:inline>
+        </w:drawing>
+      </w:r>
+    </w:p>
+    <w:p>
+      <w:pPr>
+        <w:spacing w:after="0"/>
+        <w:rPr>
+          <w:rFonts w:ascii="Times New Roman" w:eastAsia="Times New Roman" w:hAnsi="Times New Roman" w:cs="Times New Roman"/>
+          <w:sz w:val="24"/>
+          <w:szCs w:val="24"/>
+        </w:rPr>
+      </w:pPr>
       <w:proofErr w:type="spellStart"/>
       <w:r>
         <w:rPr>
@@ -9336,7 +9496,7 @@
           <w:sz w:val="24"/>
           <w:szCs w:val="24"/>
         </w:rPr>
-        <w:t>sinosuidal</w:t>
+        <w:t>Fig</w:t>
       </w:r>
       <w:proofErr w:type="spellEnd"/>
       <w:r>
@@ -9345,15 +9505,390 @@
           <w:sz w:val="24"/>
           <w:szCs w:val="24"/>
         </w:rPr>
-        <w:t xml:space="preserve"> de la energía que se pretende aprovechar</w:t>
-      </w:r>
-      <w:r>
-        <w:rPr>
-          <w:rFonts w:ascii="Times New Roman" w:eastAsia="Times New Roman" w:hAnsi="Times New Roman" w:cs="Times New Roman"/>
-          <w:sz w:val="24"/>
-          <w:szCs w:val="24"/>
-        </w:rPr>
-        <w:t xml:space="preserve"> y fuentes eléctricas que transformaran </w:t>
+        <w:t xml:space="preserve"> #. </w:t>
+      </w:r>
+      <w:r>
+        <w:rPr>
+          <w:rFonts w:ascii="Times New Roman" w:eastAsia="Times New Roman" w:hAnsi="Times New Roman" w:cs="Times New Roman"/>
+          <w:sz w:val="24"/>
+          <w:szCs w:val="24"/>
+        </w:rPr>
+        <w:t>Plano general ilustrativo de conexiones eléctricas y electrónicas</w:t>
+      </w:r>
+    </w:p>
+    <w:p>
+      <w:pPr>
+        <w:spacing w:after="0"/>
+        <w:rPr>
+          <w:rFonts w:ascii="Times New Roman" w:eastAsia="Times New Roman" w:hAnsi="Times New Roman" w:cs="Times New Roman"/>
+          <w:sz w:val="24"/>
+          <w:szCs w:val="24"/>
+        </w:rPr>
+      </w:pPr>
+      <w:r>
+        <w:rPr>
+          <w:rFonts w:ascii="Times New Roman" w:eastAsia="Times New Roman" w:hAnsi="Times New Roman" w:cs="Times New Roman"/>
+          <w:sz w:val="24"/>
+          <w:szCs w:val="24"/>
+        </w:rPr>
+        <w:t xml:space="preserve"> </w:t>
+      </w:r>
+    </w:p>
+    <w:p>
+      <w:pPr>
+        <w:spacing w:after="0"/>
+        <w:rPr>
+          <w:rFonts w:ascii="Times New Roman" w:eastAsia="Times New Roman" w:hAnsi="Times New Roman" w:cs="Times New Roman"/>
+          <w:sz w:val="24"/>
+          <w:szCs w:val="24"/>
+        </w:rPr>
+      </w:pPr>
+      <w:r>
+        <w:rPr>
+          <w:rFonts w:ascii="Times New Roman" w:eastAsia="Times New Roman" w:hAnsi="Times New Roman" w:cs="Times New Roman"/>
+          <w:sz w:val="24"/>
+          <w:szCs w:val="24"/>
+        </w:rPr>
+        <w:lastRenderedPageBreak/>
+        <w:t>Como se menciona anteriormente, este solo es una imagen ilustrativa en forma muy generalizada de las conexiones que existen entre los componentes que conforman el prototipo, desde alimentaciones de energía, transformaciones de corriente alterna a directa, conexiones y alimentaciones de baja potencia, áreas de conmutación y áreas de lógica y censado de magnitudes.</w:t>
+      </w:r>
+    </w:p>
+    <w:p>
+      <w:pPr>
+        <w:spacing w:after="0"/>
+        <w:rPr>
+          <w:rFonts w:ascii="Times New Roman" w:eastAsia="Times New Roman" w:hAnsi="Times New Roman" w:cs="Times New Roman"/>
+          <w:sz w:val="24"/>
+          <w:szCs w:val="24"/>
+        </w:rPr>
+      </w:pPr>
+    </w:p>
+    <w:p>
+      <w:pPr>
+        <w:spacing w:after="0"/>
+        <w:rPr>
+          <w:rFonts w:ascii="Times New Roman" w:eastAsia="Times New Roman" w:hAnsi="Times New Roman" w:cs="Times New Roman"/>
+          <w:sz w:val="24"/>
+          <w:szCs w:val="24"/>
+        </w:rPr>
+      </w:pPr>
+      <w:r>
+        <w:rPr>
+          <w:rFonts w:ascii="Times New Roman" w:eastAsia="Times New Roman" w:hAnsi="Times New Roman" w:cs="Times New Roman"/>
+          <w:sz w:val="24"/>
+          <w:szCs w:val="24"/>
+        </w:rPr>
+        <w:t>Para poder explicar el funcionamiento de cada una de las diferentes partes que conforman el circuito eléctrico y electrónico del sistema, podemos sectorizarlo en nueve (9) secciones como se ve en la siguiente imagen.</w:t>
+      </w:r>
+    </w:p>
+    <w:p>
+      <w:pPr>
+        <w:spacing w:after="0"/>
+        <w:rPr>
+          <w:rFonts w:ascii="Times New Roman" w:eastAsia="Times New Roman" w:hAnsi="Times New Roman" w:cs="Times New Roman"/>
+          <w:sz w:val="24"/>
+          <w:szCs w:val="24"/>
+        </w:rPr>
+      </w:pPr>
+    </w:p>
+    <w:p>
+      <w:pPr>
+        <w:spacing w:after="0"/>
+        <w:rPr>
+          <w:rFonts w:ascii="Times New Roman" w:eastAsia="Times New Roman" w:hAnsi="Times New Roman" w:cs="Times New Roman"/>
+          <w:sz w:val="24"/>
+          <w:szCs w:val="24"/>
+        </w:rPr>
+      </w:pPr>
+      <w:r>
+        <w:rPr>
+          <w:noProof/>
+        </w:rPr>
+        <w:drawing>
+          <wp:inline distT="0" distB="0" distL="0" distR="0" wp14:anchorId="6464F9BB" wp14:editId="08CBEF74">
+            <wp:extent cx="5732145" cy="2973705"/>
+            <wp:effectExtent l="0" t="0" r="1905" b="0"/>
+            <wp:docPr id="1382039610" name="Imagen 1"/>
+            <wp:cNvGraphicFramePr>
+              <a:graphicFrameLocks xmlns:a="http://schemas.openxmlformats.org/drawingml/2006/main" noChangeAspect="1"/>
+            </wp:cNvGraphicFramePr>
+            <a:graphic xmlns:a="http://schemas.openxmlformats.org/drawingml/2006/main">
+              <a:graphicData uri="http://schemas.openxmlformats.org/drawingml/2006/picture">
+                <pic:pic xmlns:pic="http://schemas.openxmlformats.org/drawingml/2006/picture">
+                  <pic:nvPicPr>
+                    <pic:cNvPr id="0" name="Picture 1"/>
+                    <pic:cNvPicPr>
+                      <a:picLocks noChangeAspect="1" noChangeArrowheads="1"/>
+                    </pic:cNvPicPr>
+                  </pic:nvPicPr>
+                  <pic:blipFill>
+                    <a:blip r:embed="rId10">
+                      <a:extLst>
+                        <a:ext uri="{28A0092B-C50C-407E-A947-70E740481C1C}">
+                          <a14:useLocalDpi xmlns:a14="http://schemas.microsoft.com/office/drawing/2010/main" val="0"/>
+                        </a:ext>
+                      </a:extLst>
+                    </a:blip>
+                    <a:srcRect/>
+                    <a:stretch>
+                      <a:fillRect/>
+                    </a:stretch>
+                  </pic:blipFill>
+                  <pic:spPr bwMode="auto">
+                    <a:xfrm>
+                      <a:off x="0" y="0"/>
+                      <a:ext cx="5732145" cy="2973705"/>
+                    </a:xfrm>
+                    <a:prstGeom prst="rect">
+                      <a:avLst/>
+                    </a:prstGeom>
+                    <a:noFill/>
+                    <a:ln>
+                      <a:noFill/>
+                    </a:ln>
+                  </pic:spPr>
+                </pic:pic>
+              </a:graphicData>
+            </a:graphic>
+          </wp:inline>
+        </w:drawing>
+      </w:r>
+    </w:p>
+    <w:p>
+      <w:pPr>
+        <w:spacing w:after="0"/>
+        <w:rPr>
+          <w:rFonts w:ascii="Times New Roman" w:eastAsia="Times New Roman" w:hAnsi="Times New Roman" w:cs="Times New Roman"/>
+          <w:sz w:val="24"/>
+          <w:szCs w:val="24"/>
+        </w:rPr>
+      </w:pPr>
+    </w:p>
+    <w:p>
+      <w:pPr>
+        <w:pStyle w:val="Ttulo3"/>
+        <w:rPr>
+          <w:rFonts w:eastAsia="Times New Roman"/>
+        </w:rPr>
+      </w:pPr>
+      <w:r>
+        <w:rPr>
+          <w:rFonts w:eastAsia="Times New Roman"/>
+        </w:rPr>
+        <w:t>Sección 1: Alimentación General del Sistema.</w:t>
+      </w:r>
+    </w:p>
+    <w:p>
+      <w:pPr>
+        <w:spacing w:after="0"/>
+        <w:rPr>
+          <w:rFonts w:ascii="Times New Roman" w:eastAsia="Times New Roman" w:hAnsi="Times New Roman" w:cs="Times New Roman"/>
+          <w:sz w:val="24"/>
+          <w:szCs w:val="24"/>
+        </w:rPr>
+      </w:pPr>
+      <w:r>
+        <w:rPr>
+          <w:rFonts w:ascii="Times New Roman" w:eastAsia="Times New Roman" w:hAnsi="Times New Roman" w:cs="Times New Roman"/>
+          <w:sz w:val="24"/>
+          <w:szCs w:val="24"/>
+        </w:rPr>
+        <w:t xml:space="preserve">La primera sección esta compuesta por la línea de alimentación general del sistema, su distribución y acoplamiento a un sistema multipunto de </w:t>
+      </w:r>
+      <w:r>
+        <w:rPr>
+          <w:rFonts w:ascii="Times New Roman" w:eastAsia="Times New Roman" w:hAnsi="Times New Roman" w:cs="Times New Roman"/>
+          <w:sz w:val="24"/>
+          <w:szCs w:val="24"/>
+        </w:rPr>
+        <w:t>regulación</w:t>
+      </w:r>
+      <w:r>
+        <w:rPr>
+          <w:rFonts w:ascii="Times New Roman" w:eastAsia="Times New Roman" w:hAnsi="Times New Roman" w:cs="Times New Roman"/>
+          <w:sz w:val="24"/>
+          <w:szCs w:val="24"/>
+        </w:rPr>
+        <w:t xml:space="preserve"> de picos de energía eléctrica.</w:t>
+      </w:r>
+    </w:p>
+    <w:p>
+      <w:pPr>
+        <w:spacing w:after="0"/>
+        <w:rPr>
+          <w:rFonts w:ascii="Times New Roman" w:eastAsia="Times New Roman" w:hAnsi="Times New Roman" w:cs="Times New Roman"/>
+          <w:sz w:val="24"/>
+          <w:szCs w:val="24"/>
+        </w:rPr>
+      </w:pPr>
+    </w:p>
+    <w:p>
+      <w:pPr>
+        <w:spacing w:after="0"/>
+        <w:rPr>
+          <w:rFonts w:ascii="Times New Roman" w:eastAsia="Times New Roman" w:hAnsi="Times New Roman" w:cs="Times New Roman"/>
+          <w:sz w:val="24"/>
+          <w:szCs w:val="24"/>
+        </w:rPr>
+      </w:pPr>
+      <w:r>
+        <w:rPr>
+          <w:rFonts w:ascii="Times New Roman" w:eastAsia="Times New Roman" w:hAnsi="Times New Roman" w:cs="Times New Roman"/>
+          <w:sz w:val="24"/>
+          <w:szCs w:val="24"/>
+        </w:rPr>
+        <w:t>El laboratorio de Mecánica donde reside la Maquina de Niebla Salina, el Laboratorio de Materiales, posee un circuito protegido de corriente debido a las diferentes tareas y trabajos que se realizan esta locación. Des el manejo de maquinas pesadas, hasta la puesta en marcha de motores de alta potencia, el circuito eléctrico de alimentación de este salón debe poder soportar diferentes cargas energéticas sin sobrepasar el límite máximo formulado y a su vez aislar esta sección del circuito eléctrico general del Edificio Santo Domingo de la Universidad Santo Tomas, en caso de que llegase a presentar algún problema como sobre cargas o cortos circuitos.</w:t>
+      </w:r>
+    </w:p>
+    <w:p>
+      <w:pPr>
+        <w:spacing w:after="0"/>
+        <w:rPr>
+          <w:rFonts w:ascii="Times New Roman" w:eastAsia="Times New Roman" w:hAnsi="Times New Roman" w:cs="Times New Roman"/>
+          <w:sz w:val="24"/>
+          <w:szCs w:val="24"/>
+        </w:rPr>
+      </w:pPr>
+    </w:p>
+    <w:p>
+      <w:pPr>
+        <w:spacing w:after="0"/>
+        <w:rPr>
+          <w:rFonts w:ascii="Times New Roman" w:eastAsia="Times New Roman" w:hAnsi="Times New Roman" w:cs="Times New Roman"/>
+          <w:sz w:val="24"/>
+          <w:szCs w:val="24"/>
+        </w:rPr>
+      </w:pPr>
+      <w:r>
+        <w:rPr>
+          <w:rFonts w:ascii="Times New Roman" w:eastAsia="Times New Roman" w:hAnsi="Times New Roman" w:cs="Times New Roman"/>
+          <w:sz w:val="24"/>
+          <w:szCs w:val="24"/>
+        </w:rPr>
+        <w:t xml:space="preserve">Una de las diferentes protecciones eléctricas del circuito del Laboratorio de Materiales de la Facultad de Ingeniería Mecánica, es la utilización de </w:t>
+      </w:r>
+      <w:proofErr w:type="spellStart"/>
+      <w:r>
+        <w:rPr>
+          <w:rFonts w:ascii="Times New Roman" w:eastAsia="Times New Roman" w:hAnsi="Times New Roman" w:cs="Times New Roman"/>
+          <w:sz w:val="24"/>
+          <w:szCs w:val="24"/>
+        </w:rPr>
+        <w:t>Brakers</w:t>
+      </w:r>
+      <w:proofErr w:type="spellEnd"/>
+      <w:r>
+        <w:rPr>
+          <w:rFonts w:ascii="Times New Roman" w:eastAsia="Times New Roman" w:hAnsi="Times New Roman" w:cs="Times New Roman"/>
+          <w:sz w:val="24"/>
+          <w:szCs w:val="24"/>
+        </w:rPr>
+        <w:t xml:space="preserve">, </w:t>
+      </w:r>
+      <w:r>
+        <w:rPr>
+          <w:rFonts w:ascii="Times New Roman" w:eastAsia="Times New Roman" w:hAnsi="Times New Roman" w:cs="Times New Roman"/>
+          <w:sz w:val="24"/>
+          <w:szCs w:val="24"/>
+        </w:rPr>
+        <w:t xml:space="preserve">Interruptores </w:t>
+      </w:r>
+      <w:r>
+        <w:rPr>
+          <w:rFonts w:ascii="Times New Roman" w:eastAsia="Times New Roman" w:hAnsi="Times New Roman" w:cs="Times New Roman"/>
+          <w:sz w:val="24"/>
+          <w:szCs w:val="24"/>
+        </w:rPr>
+        <w:t xml:space="preserve">o disyuntores </w:t>
+      </w:r>
+      <w:r>
+        <w:rPr>
+          <w:rFonts w:ascii="Times New Roman" w:eastAsia="Times New Roman" w:hAnsi="Times New Roman" w:cs="Times New Roman"/>
+          <w:sz w:val="24"/>
+          <w:szCs w:val="24"/>
+        </w:rPr>
+        <w:t>Magneto-</w:t>
+      </w:r>
+      <w:proofErr w:type="spellStart"/>
+      <w:r>
+        <w:rPr>
+          <w:rFonts w:ascii="Times New Roman" w:eastAsia="Times New Roman" w:hAnsi="Times New Roman" w:cs="Times New Roman"/>
+          <w:sz w:val="24"/>
+          <w:szCs w:val="24"/>
+        </w:rPr>
+        <w:t>termicos</w:t>
+      </w:r>
+      <w:proofErr w:type="spellEnd"/>
+      <w:r>
+        <w:rPr>
+          <w:rFonts w:ascii="Times New Roman" w:eastAsia="Times New Roman" w:hAnsi="Times New Roman" w:cs="Times New Roman"/>
+          <w:sz w:val="24"/>
+          <w:szCs w:val="24"/>
+        </w:rPr>
+        <w:t xml:space="preserve">, cuya función es la de cortar el paso de la corriente eléctrica cuando esta misma supere un determinado umbral de operación fijado con anterioridad en el componente, esto quiere decir que un </w:t>
+      </w:r>
+      <w:proofErr w:type="spellStart"/>
+      <w:r>
+        <w:rPr>
+          <w:rFonts w:ascii="Times New Roman" w:eastAsia="Times New Roman" w:hAnsi="Times New Roman" w:cs="Times New Roman"/>
+          <w:sz w:val="24"/>
+          <w:szCs w:val="24"/>
+        </w:rPr>
+        <w:t>Braker</w:t>
+      </w:r>
+      <w:proofErr w:type="spellEnd"/>
+      <w:r>
+        <w:rPr>
+          <w:rFonts w:ascii="Times New Roman" w:eastAsia="Times New Roman" w:hAnsi="Times New Roman" w:cs="Times New Roman"/>
+          <w:sz w:val="24"/>
+          <w:szCs w:val="24"/>
+        </w:rPr>
+        <w:t xml:space="preserve"> de 3A no dejara circular un flujo eléctrico igual o superior a este valor de amperaje.</w:t>
+      </w:r>
+    </w:p>
+    <w:p>
+      <w:pPr>
+        <w:spacing w:after="0"/>
+        <w:rPr>
+          <w:rFonts w:ascii="Times New Roman" w:eastAsia="Times New Roman" w:hAnsi="Times New Roman" w:cs="Times New Roman"/>
+          <w:sz w:val="24"/>
+          <w:szCs w:val="24"/>
+        </w:rPr>
+      </w:pPr>
+      <w:r>
+        <w:rPr>
+          <w:rFonts w:ascii="Times New Roman" w:eastAsia="Times New Roman" w:hAnsi="Times New Roman" w:cs="Times New Roman"/>
+          <w:sz w:val="24"/>
+          <w:szCs w:val="24"/>
+        </w:rPr>
+        <w:lastRenderedPageBreak/>
+        <w:t xml:space="preserve">El </w:t>
+      </w:r>
+      <w:proofErr w:type="spellStart"/>
+      <w:r>
+        <w:rPr>
+          <w:rFonts w:ascii="Times New Roman" w:eastAsia="Times New Roman" w:hAnsi="Times New Roman" w:cs="Times New Roman"/>
+          <w:sz w:val="24"/>
+          <w:szCs w:val="24"/>
+        </w:rPr>
+        <w:t>Braker</w:t>
+      </w:r>
+      <w:proofErr w:type="spellEnd"/>
+      <w:r>
+        <w:rPr>
+          <w:rFonts w:ascii="Times New Roman" w:eastAsia="Times New Roman" w:hAnsi="Times New Roman" w:cs="Times New Roman"/>
+          <w:sz w:val="24"/>
+          <w:szCs w:val="24"/>
+        </w:rPr>
+        <w:t xml:space="preserve"> </w:t>
+      </w:r>
+      <w:r>
+        <w:rPr>
+          <w:rFonts w:ascii="Times New Roman" w:eastAsia="Times New Roman" w:hAnsi="Times New Roman" w:cs="Times New Roman"/>
+          <w:sz w:val="24"/>
+          <w:szCs w:val="24"/>
+        </w:rPr>
+        <w:t xml:space="preserve">corta el flujo de corriente debido a los procesos térmicos y magnéticos que produce la circulación de la corriente eléctrica en determinados valores de Amperaje. Es así </w:t>
       </w:r>
       <w:proofErr w:type="gramStart"/>
       <w:r>
@@ -9362,7 +9897,7 @@
           <w:sz w:val="24"/>
           <w:szCs w:val="24"/>
         </w:rPr>
-        <w:t>el tensión recibida</w:t>
+        <w:t>que</w:t>
       </w:r>
       <w:proofErr w:type="gramEnd"/>
       <w:r>
@@ -9371,35 +9906,892 @@
           <w:sz w:val="24"/>
           <w:szCs w:val="24"/>
         </w:rPr>
-        <w:t xml:space="preserve"> en AC a una aprovechable por ciertos componentes que utilizan DC.</w:t>
-      </w:r>
-    </w:p>
-    <w:p>
-      <w:pPr>
-        <w:spacing w:after="0"/>
-        <w:rPr>
-          <w:rFonts w:ascii="Times New Roman" w:eastAsia="Times New Roman" w:hAnsi="Times New Roman" w:cs="Times New Roman"/>
-          <w:sz w:val="24"/>
-          <w:szCs w:val="24"/>
-        </w:rPr>
-      </w:pPr>
-    </w:p>
-    <w:p>
-      <w:pPr>
-        <w:spacing w:after="0"/>
-        <w:rPr>
-          <w:rFonts w:ascii="Times New Roman" w:eastAsia="Times New Roman" w:hAnsi="Times New Roman" w:cs="Times New Roman"/>
-          <w:sz w:val="24"/>
-          <w:szCs w:val="24"/>
-        </w:rPr>
-      </w:pPr>
-      <w:r>
-        <w:rPr>
-          <w:rFonts w:ascii="Times New Roman" w:eastAsia="Times New Roman" w:hAnsi="Times New Roman" w:cs="Times New Roman"/>
-          <w:sz w:val="24"/>
-          <w:szCs w:val="24"/>
-        </w:rPr>
-        <w:t>El diagrama general de bloques que se desarrollo para la Maquina de Niebla Salina es el siguiente:</w:t>
+        <w:t xml:space="preserve"> la función de este dispositivo es la de proteger la instalación eléctrica y los quipos que </w:t>
+      </w:r>
+      <w:proofErr w:type="spellStart"/>
+      <w:r>
+        <w:rPr>
+          <w:rFonts w:ascii="Times New Roman" w:eastAsia="Times New Roman" w:hAnsi="Times New Roman" w:cs="Times New Roman"/>
+          <w:sz w:val="24"/>
+          <w:szCs w:val="24"/>
+        </w:rPr>
+        <w:t>reciden</w:t>
+      </w:r>
+      <w:proofErr w:type="spellEnd"/>
+      <w:r>
+        <w:rPr>
+          <w:rFonts w:ascii="Times New Roman" w:eastAsia="Times New Roman" w:hAnsi="Times New Roman" w:cs="Times New Roman"/>
+          <w:sz w:val="24"/>
+          <w:szCs w:val="24"/>
+        </w:rPr>
+        <w:t xml:space="preserve"> en ella, en este caso el Laboratorio de Materiales y la maquinaria que yace en </w:t>
+      </w:r>
+      <w:proofErr w:type="spellStart"/>
+      <w:r>
+        <w:rPr>
+          <w:rFonts w:ascii="Times New Roman" w:eastAsia="Times New Roman" w:hAnsi="Times New Roman" w:cs="Times New Roman"/>
+          <w:sz w:val="24"/>
+          <w:szCs w:val="24"/>
+        </w:rPr>
+        <w:t>el</w:t>
+      </w:r>
+      <w:proofErr w:type="spellEnd"/>
+      <w:r>
+        <w:rPr>
+          <w:rFonts w:ascii="Times New Roman" w:eastAsia="Times New Roman" w:hAnsi="Times New Roman" w:cs="Times New Roman"/>
+          <w:sz w:val="24"/>
+          <w:szCs w:val="24"/>
+        </w:rPr>
+        <w:t>, esto en caso de darse sobrecargas de corriente, cortos circuitos, variaciones en la entrada del flujo de corriente y sobrecalentamientos de la misma red.</w:t>
+      </w:r>
+    </w:p>
+    <w:p>
+      <w:pPr>
+        <w:spacing w:after="0"/>
+        <w:rPr>
+          <w:rFonts w:ascii="Times New Roman" w:eastAsia="Times New Roman" w:hAnsi="Times New Roman" w:cs="Times New Roman"/>
+          <w:sz w:val="24"/>
+          <w:szCs w:val="24"/>
+        </w:rPr>
+      </w:pPr>
+    </w:p>
+    <w:p>
+      <w:pPr>
+        <w:spacing w:after="0"/>
+        <w:rPr>
+          <w:rFonts w:ascii="Times New Roman" w:eastAsia="Times New Roman" w:hAnsi="Times New Roman" w:cs="Times New Roman"/>
+          <w:sz w:val="24"/>
+          <w:szCs w:val="24"/>
+        </w:rPr>
+      </w:pPr>
+      <w:r>
+        <w:rPr>
+          <w:rFonts w:ascii="Times New Roman" w:eastAsia="Times New Roman" w:hAnsi="Times New Roman" w:cs="Times New Roman"/>
+          <w:sz w:val="24"/>
+          <w:szCs w:val="24"/>
+        </w:rPr>
+        <w:t xml:space="preserve">Además del </w:t>
+      </w:r>
+      <w:proofErr w:type="spellStart"/>
+      <w:r>
+        <w:rPr>
+          <w:rFonts w:ascii="Times New Roman" w:eastAsia="Times New Roman" w:hAnsi="Times New Roman" w:cs="Times New Roman"/>
+          <w:sz w:val="24"/>
+          <w:szCs w:val="24"/>
+        </w:rPr>
+        <w:t>Braker</w:t>
+      </w:r>
+      <w:proofErr w:type="spellEnd"/>
+      <w:r>
+        <w:rPr>
+          <w:rFonts w:ascii="Times New Roman" w:eastAsia="Times New Roman" w:hAnsi="Times New Roman" w:cs="Times New Roman"/>
+          <w:sz w:val="24"/>
+          <w:szCs w:val="24"/>
+        </w:rPr>
+        <w:t xml:space="preserve"> Magneto-</w:t>
+      </w:r>
+      <w:proofErr w:type="spellStart"/>
+      <w:r>
+        <w:rPr>
+          <w:rFonts w:ascii="Times New Roman" w:eastAsia="Times New Roman" w:hAnsi="Times New Roman" w:cs="Times New Roman"/>
+          <w:sz w:val="24"/>
+          <w:szCs w:val="24"/>
+        </w:rPr>
+        <w:t>termico</w:t>
+      </w:r>
+      <w:proofErr w:type="spellEnd"/>
+      <w:r>
+        <w:rPr>
+          <w:rFonts w:ascii="Times New Roman" w:eastAsia="Times New Roman" w:hAnsi="Times New Roman" w:cs="Times New Roman"/>
+          <w:sz w:val="24"/>
+          <w:szCs w:val="24"/>
+        </w:rPr>
+        <w:t xml:space="preserve">, </w:t>
+      </w:r>
+      <w:proofErr w:type="spellStart"/>
+      <w:r>
+        <w:rPr>
+          <w:rFonts w:ascii="Times New Roman" w:eastAsia="Times New Roman" w:hAnsi="Times New Roman" w:cs="Times New Roman"/>
+          <w:sz w:val="24"/>
+          <w:szCs w:val="24"/>
+        </w:rPr>
+        <w:t>tambien</w:t>
+      </w:r>
+      <w:proofErr w:type="spellEnd"/>
+      <w:r>
+        <w:rPr>
+          <w:rFonts w:ascii="Times New Roman" w:eastAsia="Times New Roman" w:hAnsi="Times New Roman" w:cs="Times New Roman"/>
+          <w:sz w:val="24"/>
+          <w:szCs w:val="24"/>
+        </w:rPr>
+        <w:t xml:space="preserve"> se encuentran los de tipo diferencial, sin </w:t>
+      </w:r>
+      <w:proofErr w:type="gramStart"/>
+      <w:r>
+        <w:rPr>
+          <w:rFonts w:ascii="Times New Roman" w:eastAsia="Times New Roman" w:hAnsi="Times New Roman" w:cs="Times New Roman"/>
+          <w:sz w:val="24"/>
+          <w:szCs w:val="24"/>
+        </w:rPr>
+        <w:t>embargo</w:t>
+      </w:r>
+      <w:proofErr w:type="gramEnd"/>
+      <w:r>
+        <w:rPr>
+          <w:rFonts w:ascii="Times New Roman" w:eastAsia="Times New Roman" w:hAnsi="Times New Roman" w:cs="Times New Roman"/>
+          <w:sz w:val="24"/>
+          <w:szCs w:val="24"/>
+        </w:rPr>
+        <w:t xml:space="preserve"> estos no se nombran dentro de este trabajo, pues los vistos que están instalados en el Laboratorio de Materiales son los del primer tipo.</w:t>
+      </w:r>
+    </w:p>
+    <w:p>
+      <w:pPr>
+        <w:spacing w:after="0"/>
+        <w:rPr>
+          <w:rFonts w:ascii="Times New Roman" w:eastAsia="Times New Roman" w:hAnsi="Times New Roman" w:cs="Times New Roman"/>
+          <w:sz w:val="24"/>
+          <w:szCs w:val="24"/>
+        </w:rPr>
+      </w:pPr>
+    </w:p>
+    <w:p>
+      <w:pPr>
+        <w:spacing w:after="0"/>
+        <w:rPr>
+          <w:rFonts w:ascii="Times New Roman" w:eastAsia="Times New Roman" w:hAnsi="Times New Roman" w:cs="Times New Roman"/>
+          <w:sz w:val="24"/>
+          <w:szCs w:val="24"/>
+        </w:rPr>
+      </w:pPr>
+      <w:r>
+        <w:rPr>
+          <w:rFonts w:ascii="Times New Roman" w:eastAsia="Times New Roman" w:hAnsi="Times New Roman" w:cs="Times New Roman"/>
+          <w:sz w:val="24"/>
+          <w:szCs w:val="24"/>
+        </w:rPr>
+        <w:t xml:space="preserve">Debido a la naturaleza de trabajo de los </w:t>
+      </w:r>
+      <w:proofErr w:type="spellStart"/>
+      <w:r>
+        <w:rPr>
+          <w:rFonts w:ascii="Times New Roman" w:eastAsia="Times New Roman" w:hAnsi="Times New Roman" w:cs="Times New Roman"/>
+          <w:sz w:val="24"/>
+          <w:szCs w:val="24"/>
+        </w:rPr>
+        <w:t>brakers</w:t>
+      </w:r>
+      <w:proofErr w:type="spellEnd"/>
+      <w:r>
+        <w:rPr>
+          <w:rFonts w:ascii="Times New Roman" w:eastAsia="Times New Roman" w:hAnsi="Times New Roman" w:cs="Times New Roman"/>
+          <w:sz w:val="24"/>
+          <w:szCs w:val="24"/>
+        </w:rPr>
+        <w:t xml:space="preserve">, podemos inferir que la red eléctrica que podrá alimentar a la Maquina de Niebla Salina será de aproximadamente 115 </w:t>
+      </w:r>
+      <w:proofErr w:type="spellStart"/>
+      <w:r>
+        <w:rPr>
+          <w:rFonts w:ascii="Times New Roman" w:eastAsia="Times New Roman" w:hAnsi="Times New Roman" w:cs="Times New Roman"/>
+          <w:sz w:val="24"/>
+          <w:szCs w:val="24"/>
+        </w:rPr>
+        <w:t>VAC</w:t>
+      </w:r>
+      <w:proofErr w:type="spellEnd"/>
+      <w:r>
+        <w:rPr>
+          <w:rFonts w:ascii="Times New Roman" w:eastAsia="Times New Roman" w:hAnsi="Times New Roman" w:cs="Times New Roman"/>
+          <w:sz w:val="24"/>
+          <w:szCs w:val="24"/>
+        </w:rPr>
+        <w:t xml:space="preserve"> a una frecuencia de </w:t>
+      </w:r>
+      <w:proofErr w:type="gramStart"/>
+      <w:r>
+        <w:rPr>
+          <w:rFonts w:ascii="Times New Roman" w:eastAsia="Times New Roman" w:hAnsi="Times New Roman" w:cs="Times New Roman"/>
+          <w:sz w:val="24"/>
+          <w:szCs w:val="24"/>
+        </w:rPr>
+        <w:t>60Hz</w:t>
+      </w:r>
+      <w:proofErr w:type="gramEnd"/>
+      <w:r>
+        <w:rPr>
+          <w:rFonts w:ascii="Times New Roman" w:eastAsia="Times New Roman" w:hAnsi="Times New Roman" w:cs="Times New Roman"/>
+          <w:sz w:val="24"/>
+          <w:szCs w:val="24"/>
+        </w:rPr>
+        <w:t xml:space="preserve"> pero limitada por un </w:t>
+      </w:r>
+      <w:proofErr w:type="spellStart"/>
+      <w:r>
+        <w:rPr>
+          <w:rFonts w:ascii="Times New Roman" w:eastAsia="Times New Roman" w:hAnsi="Times New Roman" w:cs="Times New Roman"/>
+          <w:sz w:val="24"/>
+          <w:szCs w:val="24"/>
+        </w:rPr>
+        <w:t>braker</w:t>
+      </w:r>
+      <w:proofErr w:type="spellEnd"/>
+      <w:r>
+        <w:rPr>
+          <w:rFonts w:ascii="Times New Roman" w:eastAsia="Times New Roman" w:hAnsi="Times New Roman" w:cs="Times New Roman"/>
+          <w:sz w:val="24"/>
+          <w:szCs w:val="24"/>
+        </w:rPr>
+        <w:t xml:space="preserve"> principal a 50A y </w:t>
+      </w:r>
+      <w:proofErr w:type="spellStart"/>
+      <w:r>
+        <w:rPr>
+          <w:rFonts w:ascii="Times New Roman" w:eastAsia="Times New Roman" w:hAnsi="Times New Roman" w:cs="Times New Roman"/>
+          <w:sz w:val="24"/>
+          <w:szCs w:val="24"/>
+        </w:rPr>
+        <w:t>brakers</w:t>
+      </w:r>
+      <w:proofErr w:type="spellEnd"/>
+      <w:r>
+        <w:rPr>
+          <w:rFonts w:ascii="Times New Roman" w:eastAsia="Times New Roman" w:hAnsi="Times New Roman" w:cs="Times New Roman"/>
+          <w:sz w:val="24"/>
+          <w:szCs w:val="24"/>
+        </w:rPr>
+        <w:t xml:space="preserve"> auxiliares de 20A. Toda carga que supere este valor de corriente provocara que se abra el circuito eléctrico de la toma que se </w:t>
+      </w:r>
+      <w:proofErr w:type="spellStart"/>
+      <w:r>
+        <w:rPr>
+          <w:rFonts w:ascii="Times New Roman" w:eastAsia="Times New Roman" w:hAnsi="Times New Roman" w:cs="Times New Roman"/>
+          <w:sz w:val="24"/>
+          <w:szCs w:val="24"/>
+        </w:rPr>
+        <w:t>este</w:t>
+      </w:r>
+      <w:proofErr w:type="spellEnd"/>
+      <w:r>
+        <w:rPr>
+          <w:rFonts w:ascii="Times New Roman" w:eastAsia="Times New Roman" w:hAnsi="Times New Roman" w:cs="Times New Roman"/>
+          <w:sz w:val="24"/>
+          <w:szCs w:val="24"/>
+        </w:rPr>
+        <w:t xml:space="preserve"> utilizando para alimentar el prototipo.</w:t>
+      </w:r>
+    </w:p>
+    <w:p>
+      <w:pPr>
+        <w:spacing w:after="0"/>
+        <w:rPr>
+          <w:rFonts w:ascii="Times New Roman" w:eastAsia="Times New Roman" w:hAnsi="Times New Roman" w:cs="Times New Roman"/>
+          <w:sz w:val="24"/>
+          <w:szCs w:val="24"/>
+        </w:rPr>
+      </w:pPr>
+    </w:p>
+    <w:p>
+      <w:pPr>
+        <w:spacing w:after="0"/>
+        <w:rPr>
+          <w:rFonts w:ascii="Times New Roman" w:eastAsia="Times New Roman" w:hAnsi="Times New Roman" w:cs="Times New Roman"/>
+          <w:sz w:val="24"/>
+          <w:szCs w:val="24"/>
+        </w:rPr>
+      </w:pPr>
+      <w:r>
+        <w:rPr>
+          <w:rFonts w:ascii="Times New Roman" w:eastAsia="Times New Roman" w:hAnsi="Times New Roman" w:cs="Times New Roman"/>
+          <w:sz w:val="24"/>
+          <w:szCs w:val="24"/>
+        </w:rPr>
+        <w:t xml:space="preserve">La Maquina de Niebla Salina utiliza dos hilos de conexión a la </w:t>
+      </w:r>
+      <w:proofErr w:type="gramStart"/>
+      <w:r>
+        <w:rPr>
+          <w:rFonts w:ascii="Times New Roman" w:eastAsia="Times New Roman" w:hAnsi="Times New Roman" w:cs="Times New Roman"/>
+          <w:sz w:val="24"/>
+          <w:szCs w:val="24"/>
+        </w:rPr>
+        <w:t>toma corriente</w:t>
+      </w:r>
+      <w:proofErr w:type="gramEnd"/>
+      <w:r>
+        <w:rPr>
+          <w:rFonts w:ascii="Times New Roman" w:eastAsia="Times New Roman" w:hAnsi="Times New Roman" w:cs="Times New Roman"/>
+          <w:sz w:val="24"/>
+          <w:szCs w:val="24"/>
+        </w:rPr>
+        <w:t xml:space="preserve"> del Laboratorio de Materiales, una línea se conecta para alimentar una </w:t>
+      </w:r>
+      <w:proofErr w:type="spellStart"/>
+      <w:r>
+        <w:rPr>
+          <w:rFonts w:ascii="Times New Roman" w:eastAsia="Times New Roman" w:hAnsi="Times New Roman" w:cs="Times New Roman"/>
+          <w:sz w:val="24"/>
+          <w:szCs w:val="24"/>
+        </w:rPr>
+        <w:t>multitoma</w:t>
+      </w:r>
+      <w:proofErr w:type="spellEnd"/>
+      <w:r>
+        <w:rPr>
+          <w:rFonts w:ascii="Times New Roman" w:eastAsia="Times New Roman" w:hAnsi="Times New Roman" w:cs="Times New Roman"/>
+          <w:sz w:val="24"/>
+          <w:szCs w:val="24"/>
+        </w:rPr>
+        <w:t xml:space="preserve"> eléctrica con salidas con </w:t>
+      </w:r>
+      <w:r>
+        <w:rPr>
+          <w:rFonts w:ascii="Times New Roman" w:eastAsia="Times New Roman" w:hAnsi="Times New Roman" w:cs="Times New Roman"/>
+          <w:sz w:val="24"/>
+          <w:szCs w:val="24"/>
+        </w:rPr>
+        <w:t xml:space="preserve">el </w:t>
+      </w:r>
+      <w:r>
+        <w:rPr>
+          <w:rFonts w:ascii="Times New Roman" w:eastAsia="Times New Roman" w:hAnsi="Times New Roman" w:cs="Times New Roman"/>
+          <w:sz w:val="24"/>
+          <w:szCs w:val="24"/>
+        </w:rPr>
+        <w:t>mismo valor eléctrico que la toma raíz; mientras que el segundo hilo alimenta</w:t>
+      </w:r>
+      <w:r>
+        <w:rPr>
+          <w:rFonts w:ascii="Times New Roman" w:eastAsia="Times New Roman" w:hAnsi="Times New Roman" w:cs="Times New Roman"/>
+          <w:sz w:val="24"/>
+          <w:szCs w:val="24"/>
+        </w:rPr>
+        <w:t xml:space="preserve"> directamente un Conmutador de potencia de tipo </w:t>
+      </w:r>
+      <w:proofErr w:type="spellStart"/>
+      <w:r>
+        <w:rPr>
+          <w:rFonts w:ascii="Times New Roman" w:eastAsia="Times New Roman" w:hAnsi="Times New Roman" w:cs="Times New Roman"/>
+          <w:sz w:val="24"/>
+          <w:szCs w:val="24"/>
+        </w:rPr>
+        <w:t>Rele</w:t>
+      </w:r>
+      <w:proofErr w:type="spellEnd"/>
+      <w:r>
+        <w:rPr>
+          <w:rFonts w:ascii="Times New Roman" w:eastAsia="Times New Roman" w:hAnsi="Times New Roman" w:cs="Times New Roman"/>
+          <w:sz w:val="24"/>
+          <w:szCs w:val="24"/>
+        </w:rPr>
+        <w:t>.</w:t>
+      </w:r>
+    </w:p>
+    <w:p>
+      <w:pPr>
+        <w:spacing w:after="0"/>
+        <w:rPr>
+          <w:rFonts w:ascii="Times New Roman" w:eastAsia="Times New Roman" w:hAnsi="Times New Roman" w:cs="Times New Roman"/>
+          <w:sz w:val="24"/>
+          <w:szCs w:val="24"/>
+        </w:rPr>
+      </w:pPr>
+    </w:p>
+    <w:p>
+      <w:pPr>
+        <w:spacing w:after="0"/>
+        <w:rPr>
+          <w:rFonts w:ascii="Times New Roman" w:eastAsia="Times New Roman" w:hAnsi="Times New Roman" w:cs="Times New Roman"/>
+          <w:sz w:val="24"/>
+          <w:szCs w:val="24"/>
+        </w:rPr>
+      </w:pPr>
+      <w:r>
+        <w:rPr>
+          <w:rFonts w:ascii="Times New Roman" w:eastAsia="Times New Roman" w:hAnsi="Times New Roman" w:cs="Times New Roman"/>
+          <w:sz w:val="24"/>
+          <w:szCs w:val="24"/>
+        </w:rPr>
+        <w:t xml:space="preserve">Conectado a la </w:t>
+      </w:r>
+      <w:proofErr w:type="spellStart"/>
+      <w:r>
+        <w:rPr>
+          <w:rFonts w:ascii="Times New Roman" w:eastAsia="Times New Roman" w:hAnsi="Times New Roman" w:cs="Times New Roman"/>
+          <w:sz w:val="24"/>
+          <w:szCs w:val="24"/>
+        </w:rPr>
+        <w:t>multitoma</w:t>
+      </w:r>
+      <w:proofErr w:type="spellEnd"/>
+      <w:r>
+        <w:rPr>
+          <w:rFonts w:ascii="Times New Roman" w:eastAsia="Times New Roman" w:hAnsi="Times New Roman" w:cs="Times New Roman"/>
+          <w:sz w:val="24"/>
+          <w:szCs w:val="24"/>
+        </w:rPr>
+        <w:t xml:space="preserve"> eléctrica se encuentra un Regulador de </w:t>
+      </w:r>
+      <w:r>
+        <w:rPr>
+          <w:rFonts w:ascii="Times New Roman" w:eastAsia="Times New Roman" w:hAnsi="Times New Roman" w:cs="Times New Roman"/>
+          <w:sz w:val="24"/>
+          <w:szCs w:val="24"/>
+        </w:rPr>
+        <w:t xml:space="preserve">Corriente </w:t>
+      </w:r>
+      <w:r>
+        <w:rPr>
+          <w:rFonts w:ascii="Times New Roman" w:eastAsia="Times New Roman" w:hAnsi="Times New Roman" w:cs="Times New Roman"/>
+          <w:sz w:val="24"/>
+          <w:szCs w:val="24"/>
+        </w:rPr>
+        <w:t xml:space="preserve">de corriente alterna y un conmutador de potencia de tipo </w:t>
+      </w:r>
+      <w:proofErr w:type="spellStart"/>
+      <w:r>
+        <w:rPr>
+          <w:rFonts w:ascii="Times New Roman" w:eastAsia="Times New Roman" w:hAnsi="Times New Roman" w:cs="Times New Roman"/>
+          <w:sz w:val="24"/>
+          <w:szCs w:val="24"/>
+        </w:rPr>
+        <w:t>Rele</w:t>
+      </w:r>
+      <w:proofErr w:type="spellEnd"/>
+      <w:r>
+        <w:rPr>
+          <w:rFonts w:ascii="Times New Roman" w:eastAsia="Times New Roman" w:hAnsi="Times New Roman" w:cs="Times New Roman"/>
+          <w:sz w:val="24"/>
+          <w:szCs w:val="24"/>
+        </w:rPr>
+        <w:t>.</w:t>
+      </w:r>
+    </w:p>
+    <w:p>
+      <w:pPr>
+        <w:spacing w:after="0"/>
+        <w:rPr>
+          <w:rFonts w:ascii="Times New Roman" w:eastAsia="Times New Roman" w:hAnsi="Times New Roman" w:cs="Times New Roman"/>
+          <w:sz w:val="24"/>
+          <w:szCs w:val="24"/>
+        </w:rPr>
+      </w:pPr>
+    </w:p>
+    <w:p>
+      <w:pPr>
+        <w:spacing w:after="0"/>
+        <w:rPr>
+          <w:rFonts w:ascii="Times New Roman" w:eastAsia="Times New Roman" w:hAnsi="Times New Roman" w:cs="Times New Roman"/>
+          <w:sz w:val="24"/>
+          <w:szCs w:val="24"/>
+        </w:rPr>
+      </w:pPr>
+    </w:p>
+    <w:p>
+      <w:pPr>
+        <w:spacing w:after="0"/>
+        <w:rPr>
+          <w:rFonts w:ascii="Times New Roman" w:eastAsia="Times New Roman" w:hAnsi="Times New Roman" w:cs="Times New Roman"/>
+          <w:sz w:val="24"/>
+          <w:szCs w:val="24"/>
+        </w:rPr>
+      </w:pPr>
+    </w:p>
+    <w:p>
+      <w:pPr>
+        <w:spacing w:after="0"/>
+        <w:rPr>
+          <w:rFonts w:ascii="Times New Roman" w:eastAsia="Times New Roman" w:hAnsi="Times New Roman" w:cs="Times New Roman"/>
+          <w:sz w:val="24"/>
+          <w:szCs w:val="24"/>
+        </w:rPr>
+      </w:pPr>
+    </w:p>
+    <w:p>
+      <w:pPr>
+        <w:spacing w:after="0"/>
+        <w:rPr>
+          <w:rFonts w:ascii="Times New Roman" w:eastAsia="Times New Roman" w:hAnsi="Times New Roman" w:cs="Times New Roman"/>
+          <w:sz w:val="24"/>
+          <w:szCs w:val="24"/>
+        </w:rPr>
+      </w:pPr>
+      <w:r>
+        <w:rPr>
+          <w:rFonts w:ascii="Times New Roman" w:eastAsia="Times New Roman" w:hAnsi="Times New Roman" w:cs="Times New Roman"/>
+          <w:sz w:val="24"/>
+          <w:szCs w:val="24"/>
+        </w:rPr>
+        <w:t>El esquema de esta sección se comprende como el siguiente:</w:t>
+      </w:r>
+    </w:p>
+    <w:p>
+      <w:pPr>
+        <w:spacing w:after="0"/>
+        <w:rPr>
+          <w:rFonts w:ascii="Times New Roman" w:eastAsia="Times New Roman" w:hAnsi="Times New Roman" w:cs="Times New Roman"/>
+          <w:sz w:val="24"/>
+          <w:szCs w:val="24"/>
+        </w:rPr>
+      </w:pPr>
+      <w:r>
+        <w:rPr>
+          <w:rFonts w:ascii="Times New Roman" w:eastAsia="Times New Roman" w:hAnsi="Times New Roman" w:cs="Times New Roman"/>
+          <w:sz w:val="24"/>
+          <w:szCs w:val="24"/>
+        </w:rPr>
+        <w:lastRenderedPageBreak/>
+        <w:drawing>
+          <wp:inline distT="0" distB="0" distL="0" distR="0" wp14:anchorId="223EFBA7" wp14:editId="68855376">
+            <wp:extent cx="5732145" cy="3805555"/>
+            <wp:effectExtent l="0" t="0" r="1905" b="4445"/>
+            <wp:docPr id="1999191051" name="Imagen 1" descr="Diagrama, Esquemático&#10;&#10;Descripción generada automáticamente"/>
+            <wp:cNvGraphicFramePr>
+              <a:graphicFrameLocks xmlns:a="http://schemas.openxmlformats.org/drawingml/2006/main" noChangeAspect="1"/>
+            </wp:cNvGraphicFramePr>
+            <a:graphic xmlns:a="http://schemas.openxmlformats.org/drawingml/2006/main">
+              <a:graphicData uri="http://schemas.openxmlformats.org/drawingml/2006/picture">
+                <pic:pic xmlns:pic="http://schemas.openxmlformats.org/drawingml/2006/picture">
+                  <pic:nvPicPr>
+                    <pic:cNvPr id="1999191051" name="Imagen 1" descr="Diagrama, Esquemático&#10;&#10;Descripción generada automáticamente"/>
+                    <pic:cNvPicPr/>
+                  </pic:nvPicPr>
+                  <pic:blipFill>
+                    <a:blip r:embed="rId11"/>
+                    <a:stretch>
+                      <a:fillRect/>
+                    </a:stretch>
+                  </pic:blipFill>
+                  <pic:spPr>
+                    <a:xfrm>
+                      <a:off x="0" y="0"/>
+                      <a:ext cx="5732145" cy="3805555"/>
+                    </a:xfrm>
+                    <a:prstGeom prst="rect">
+                      <a:avLst/>
+                    </a:prstGeom>
+                  </pic:spPr>
+                </pic:pic>
+              </a:graphicData>
+            </a:graphic>
+          </wp:inline>
+        </w:drawing>
+      </w:r>
+    </w:p>
+    <w:p>
+      <w:pPr>
+        <w:spacing w:after="0"/>
+        <w:rPr>
+          <w:rFonts w:ascii="Times New Roman" w:eastAsia="Times New Roman" w:hAnsi="Times New Roman" w:cs="Times New Roman"/>
+          <w:sz w:val="24"/>
+          <w:szCs w:val="24"/>
+        </w:rPr>
+      </w:pPr>
+    </w:p>
+    <w:p>
+      <w:pPr>
+        <w:spacing w:after="0"/>
+        <w:rPr>
+          <w:rFonts w:ascii="Times New Roman" w:eastAsia="Times New Roman" w:hAnsi="Times New Roman" w:cs="Times New Roman"/>
+          <w:sz w:val="24"/>
+          <w:szCs w:val="24"/>
+        </w:rPr>
+      </w:pPr>
+    </w:p>
+    <w:p>
+      <w:pPr>
+        <w:spacing w:after="0"/>
+        <w:rPr>
+          <w:rFonts w:ascii="Times New Roman" w:eastAsia="Times New Roman" w:hAnsi="Times New Roman" w:cs="Times New Roman"/>
+          <w:sz w:val="24"/>
+          <w:szCs w:val="24"/>
+        </w:rPr>
+      </w:pPr>
+      <w:r>
+        <w:rPr>
+          <w:rFonts w:ascii="Times New Roman" w:eastAsia="Times New Roman" w:hAnsi="Times New Roman" w:cs="Times New Roman"/>
+          <w:sz w:val="24"/>
+          <w:szCs w:val="24"/>
+        </w:rPr>
+        <w:t>Sección 2:</w:t>
+      </w:r>
+      <w:r>
+        <w:rPr>
+          <w:rFonts w:ascii="Times New Roman" w:eastAsia="Times New Roman" w:hAnsi="Times New Roman" w:cs="Times New Roman"/>
+          <w:sz w:val="24"/>
+          <w:szCs w:val="24"/>
+        </w:rPr>
+        <w:t xml:space="preserve"> Conmutación de Potencia, Compresor de Aire y Resistencia Sumergible.</w:t>
+      </w:r>
+    </w:p>
+    <w:p>
+      <w:pPr>
+        <w:spacing w:after="0"/>
+        <w:rPr>
+          <w:rFonts w:ascii="Times New Roman" w:eastAsia="Times New Roman" w:hAnsi="Times New Roman" w:cs="Times New Roman"/>
+          <w:sz w:val="24"/>
+          <w:szCs w:val="24"/>
+        </w:rPr>
+      </w:pPr>
+    </w:p>
+    <w:p>
+      <w:pPr>
+        <w:spacing w:after="0"/>
+        <w:rPr>
+          <w:rFonts w:ascii="Times New Roman" w:eastAsia="Times New Roman" w:hAnsi="Times New Roman" w:cs="Times New Roman"/>
+          <w:sz w:val="24"/>
+          <w:szCs w:val="24"/>
+        </w:rPr>
+      </w:pPr>
+      <w:r>
+        <w:rPr>
+          <w:rFonts w:ascii="Times New Roman" w:eastAsia="Times New Roman" w:hAnsi="Times New Roman" w:cs="Times New Roman"/>
+          <w:sz w:val="24"/>
+          <w:szCs w:val="24"/>
+        </w:rPr>
+        <w:t>Sección 3:</w:t>
+      </w:r>
+      <w:r>
+        <w:rPr>
+          <w:rFonts w:ascii="Times New Roman" w:eastAsia="Times New Roman" w:hAnsi="Times New Roman" w:cs="Times New Roman"/>
+          <w:sz w:val="24"/>
+          <w:szCs w:val="24"/>
+        </w:rPr>
+        <w:t xml:space="preserve"> Conmutación de Potencia, Hornillo Eléctrico.</w:t>
+      </w:r>
+    </w:p>
+    <w:p>
+      <w:pPr>
+        <w:spacing w:after="0"/>
+        <w:rPr>
+          <w:rFonts w:ascii="Times New Roman" w:eastAsia="Times New Roman" w:hAnsi="Times New Roman" w:cs="Times New Roman"/>
+          <w:sz w:val="24"/>
+          <w:szCs w:val="24"/>
+        </w:rPr>
+      </w:pPr>
+    </w:p>
+    <w:p>
+      <w:pPr>
+        <w:spacing w:after="0"/>
+        <w:rPr>
+          <w:rFonts w:ascii="Times New Roman" w:eastAsia="Times New Roman" w:hAnsi="Times New Roman" w:cs="Times New Roman"/>
+          <w:sz w:val="24"/>
+          <w:szCs w:val="24"/>
+        </w:rPr>
+      </w:pPr>
+      <w:r>
+        <w:rPr>
+          <w:rFonts w:ascii="Times New Roman" w:eastAsia="Times New Roman" w:hAnsi="Times New Roman" w:cs="Times New Roman"/>
+          <w:sz w:val="24"/>
+          <w:szCs w:val="24"/>
+        </w:rPr>
+        <w:t>Sección 4:</w:t>
+      </w:r>
+      <w:r>
+        <w:rPr>
+          <w:rFonts w:ascii="Times New Roman" w:eastAsia="Times New Roman" w:hAnsi="Times New Roman" w:cs="Times New Roman"/>
+          <w:sz w:val="24"/>
+          <w:szCs w:val="24"/>
+        </w:rPr>
+        <w:t xml:space="preserve"> Centro de Computo Lógico del Sistema.</w:t>
+      </w:r>
+    </w:p>
+    <w:p>
+      <w:pPr>
+        <w:spacing w:after="0"/>
+        <w:rPr>
+          <w:rFonts w:ascii="Times New Roman" w:eastAsia="Times New Roman" w:hAnsi="Times New Roman" w:cs="Times New Roman"/>
+          <w:sz w:val="24"/>
+          <w:szCs w:val="24"/>
+        </w:rPr>
+      </w:pPr>
+    </w:p>
+    <w:p>
+      <w:pPr>
+        <w:spacing w:after="0"/>
+        <w:rPr>
+          <w:rFonts w:ascii="Times New Roman" w:eastAsia="Times New Roman" w:hAnsi="Times New Roman" w:cs="Times New Roman"/>
+          <w:sz w:val="24"/>
+          <w:szCs w:val="24"/>
+        </w:rPr>
+      </w:pPr>
+      <w:r>
+        <w:rPr>
+          <w:rFonts w:ascii="Times New Roman" w:eastAsia="Times New Roman" w:hAnsi="Times New Roman" w:cs="Times New Roman"/>
+          <w:sz w:val="24"/>
+          <w:szCs w:val="24"/>
+        </w:rPr>
+        <w:t>Sección 5:</w:t>
+      </w:r>
+      <w:r>
+        <w:rPr>
+          <w:rFonts w:ascii="Times New Roman" w:eastAsia="Times New Roman" w:hAnsi="Times New Roman" w:cs="Times New Roman"/>
+          <w:sz w:val="24"/>
+          <w:szCs w:val="24"/>
+        </w:rPr>
+        <w:t xml:space="preserve"> Alimentación de Baja Potencia y Conmutación de Luminarias.</w:t>
+      </w:r>
+    </w:p>
+    <w:p>
+      <w:pPr>
+        <w:spacing w:after="0"/>
+        <w:rPr>
+          <w:rFonts w:ascii="Times New Roman" w:eastAsia="Times New Roman" w:hAnsi="Times New Roman" w:cs="Times New Roman"/>
+          <w:sz w:val="24"/>
+          <w:szCs w:val="24"/>
+        </w:rPr>
+      </w:pPr>
+    </w:p>
+    <w:p>
+      <w:pPr>
+        <w:spacing w:after="0"/>
+        <w:rPr>
+          <w:rFonts w:ascii="Times New Roman" w:eastAsia="Times New Roman" w:hAnsi="Times New Roman" w:cs="Times New Roman"/>
+          <w:sz w:val="24"/>
+          <w:szCs w:val="24"/>
+        </w:rPr>
+      </w:pPr>
+      <w:r>
+        <w:rPr>
+          <w:rFonts w:ascii="Times New Roman" w:eastAsia="Times New Roman" w:hAnsi="Times New Roman" w:cs="Times New Roman"/>
+          <w:sz w:val="24"/>
+          <w:szCs w:val="24"/>
+        </w:rPr>
+        <w:t>Sección 6:</w:t>
+      </w:r>
+      <w:r>
+        <w:rPr>
+          <w:rFonts w:ascii="Times New Roman" w:eastAsia="Times New Roman" w:hAnsi="Times New Roman" w:cs="Times New Roman"/>
+          <w:sz w:val="24"/>
+          <w:szCs w:val="24"/>
+        </w:rPr>
+        <w:t xml:space="preserve"> </w:t>
+      </w:r>
+      <w:proofErr w:type="spellStart"/>
+      <w:r>
+        <w:rPr>
+          <w:rFonts w:ascii="Times New Roman" w:eastAsia="Times New Roman" w:hAnsi="Times New Roman" w:cs="Times New Roman"/>
+          <w:sz w:val="24"/>
+          <w:szCs w:val="24"/>
+        </w:rPr>
+        <w:t>GPIO</w:t>
+      </w:r>
+      <w:proofErr w:type="spellEnd"/>
+      <w:r>
+        <w:rPr>
+          <w:rFonts w:ascii="Times New Roman" w:eastAsia="Times New Roman" w:hAnsi="Times New Roman" w:cs="Times New Roman"/>
+          <w:sz w:val="24"/>
+          <w:szCs w:val="24"/>
+        </w:rPr>
+        <w:t xml:space="preserve"> de Raspberry PI y Placa Electrónica de Conmutación de Potencia.</w:t>
+      </w:r>
+    </w:p>
+    <w:p>
+      <w:pPr>
+        <w:spacing w:after="0"/>
+        <w:rPr>
+          <w:rFonts w:ascii="Times New Roman" w:eastAsia="Times New Roman" w:hAnsi="Times New Roman" w:cs="Times New Roman"/>
+          <w:sz w:val="24"/>
+          <w:szCs w:val="24"/>
+        </w:rPr>
+      </w:pPr>
+    </w:p>
+    <w:p>
+      <w:pPr>
+        <w:spacing w:after="0"/>
+        <w:rPr>
+          <w:rFonts w:ascii="Times New Roman" w:eastAsia="Times New Roman" w:hAnsi="Times New Roman" w:cs="Times New Roman"/>
+          <w:sz w:val="24"/>
+          <w:szCs w:val="24"/>
+        </w:rPr>
+      </w:pPr>
+      <w:r>
+        <w:rPr>
+          <w:rFonts w:ascii="Times New Roman" w:eastAsia="Times New Roman" w:hAnsi="Times New Roman" w:cs="Times New Roman"/>
+          <w:sz w:val="24"/>
+          <w:szCs w:val="24"/>
+        </w:rPr>
+        <w:t>Sección 7:</w:t>
+      </w:r>
+      <w:r>
+        <w:rPr>
+          <w:rFonts w:ascii="Times New Roman" w:eastAsia="Times New Roman" w:hAnsi="Times New Roman" w:cs="Times New Roman"/>
+          <w:sz w:val="24"/>
+          <w:szCs w:val="24"/>
+        </w:rPr>
+        <w:t xml:space="preserve"> Luminarias del Sistema.</w:t>
+      </w:r>
+    </w:p>
+    <w:p>
+      <w:pPr>
+        <w:spacing w:after="0"/>
+        <w:rPr>
+          <w:rFonts w:ascii="Times New Roman" w:eastAsia="Times New Roman" w:hAnsi="Times New Roman" w:cs="Times New Roman"/>
+          <w:sz w:val="24"/>
+          <w:szCs w:val="24"/>
+        </w:rPr>
+      </w:pPr>
+    </w:p>
+    <w:p>
+      <w:pPr>
+        <w:spacing w:after="0"/>
+        <w:rPr>
+          <w:rFonts w:ascii="Times New Roman" w:eastAsia="Times New Roman" w:hAnsi="Times New Roman" w:cs="Times New Roman"/>
+          <w:sz w:val="24"/>
+          <w:szCs w:val="24"/>
+        </w:rPr>
+      </w:pPr>
+      <w:r>
+        <w:rPr>
+          <w:rFonts w:ascii="Times New Roman" w:eastAsia="Times New Roman" w:hAnsi="Times New Roman" w:cs="Times New Roman"/>
+          <w:sz w:val="24"/>
+          <w:szCs w:val="24"/>
+        </w:rPr>
+        <w:t>Sección 8:</w:t>
+      </w:r>
+      <w:r>
+        <w:rPr>
+          <w:rFonts w:ascii="Times New Roman" w:eastAsia="Times New Roman" w:hAnsi="Times New Roman" w:cs="Times New Roman"/>
+          <w:sz w:val="24"/>
+          <w:szCs w:val="24"/>
+        </w:rPr>
+        <w:t xml:space="preserve"> Censado de Temperatura de Cámara de Niebla Salina.</w:t>
+      </w:r>
+    </w:p>
+    <w:p>
+      <w:pPr>
+        <w:spacing w:after="0"/>
+        <w:rPr>
+          <w:rFonts w:ascii="Times New Roman" w:eastAsia="Times New Roman" w:hAnsi="Times New Roman" w:cs="Times New Roman"/>
+          <w:sz w:val="24"/>
+          <w:szCs w:val="24"/>
+        </w:rPr>
+      </w:pPr>
+    </w:p>
+    <w:p>
+      <w:pPr>
+        <w:spacing w:after="0"/>
+        <w:rPr>
+          <w:rFonts w:ascii="Times New Roman" w:eastAsia="Times New Roman" w:hAnsi="Times New Roman" w:cs="Times New Roman"/>
+          <w:sz w:val="24"/>
+          <w:szCs w:val="24"/>
+        </w:rPr>
+      </w:pPr>
+      <w:r>
+        <w:rPr>
+          <w:rFonts w:ascii="Times New Roman" w:eastAsia="Times New Roman" w:hAnsi="Times New Roman" w:cs="Times New Roman"/>
+          <w:sz w:val="24"/>
+          <w:szCs w:val="24"/>
+        </w:rPr>
+        <w:t>Sección 9:</w:t>
+      </w:r>
+      <w:r>
+        <w:rPr>
+          <w:rFonts w:ascii="Times New Roman" w:eastAsia="Times New Roman" w:hAnsi="Times New Roman" w:cs="Times New Roman"/>
+          <w:sz w:val="24"/>
+          <w:szCs w:val="24"/>
+        </w:rPr>
+        <w:t xml:space="preserve"> Censado de Temperatura y Presencia de llenado del Tanque de Liquido del Sistema.</w:t>
       </w:r>
     </w:p>
     <w:p>
@@ -10894,6 +12286,28 @@
       <w:szCs w:val="26"/>
     </w:rPr>
   </w:style>
+  <w:style w:type="paragraph" w:styleId="Ttulo3">
+    <w:name w:val="heading 3"/>
+    <w:basedOn w:val="Normal"/>
+    <w:next w:val="Normal"/>
+    <w:link w:val="Ttulo3Car"/>
+    <w:uiPriority w:val="9"/>
+    <w:unhideWhenUsed/>
+    <w:qFormat/>
+    <w:rsid w:val="00F5051E"/>
+    <w:pPr>
+      <w:keepNext/>
+      <w:keepLines/>
+      <w:spacing w:before="40" w:after="0"/>
+      <w:outlineLvl w:val="2"/>
+    </w:pPr>
+    <w:rPr>
+      <w:rFonts w:ascii="Times New Roman" w:eastAsiaTheme="majorEastAsia" w:hAnsi="Times New Roman" w:cstheme="majorBidi"/>
+      <w:b/>
+      <w:sz w:val="24"/>
+      <w:szCs w:val="24"/>
+    </w:rPr>
+  </w:style>
   <w:style w:type="character" w:default="1" w:styleId="Fuentedeprrafopredeter">
     <w:name w:val="Default Paragraph Font"/>
     <w:uiPriority w:val="1"/>
@@ -11115,6 +12529,19 @@
       <w:b/>
       <w:sz w:val="26"/>
       <w:szCs w:val="26"/>
+    </w:rPr>
+  </w:style>
+  <w:style w:type="character" w:customStyle="1" w:styleId="Ttulo3Car">
+    <w:name w:val="Título 3 Car"/>
+    <w:basedOn w:val="Fuentedeprrafopredeter"/>
+    <w:link w:val="Ttulo3"/>
+    <w:uiPriority w:val="9"/>
+    <w:rsid w:val="00F5051E"/>
+    <w:rPr>
+      <w:rFonts w:ascii="Times New Roman" w:eastAsiaTheme="majorEastAsia" w:hAnsi="Times New Roman" w:cstheme="majorBidi"/>
+      <w:b/>
+      <w:sz w:val="24"/>
+      <w:szCs w:val="24"/>
     </w:rPr>
   </w:style>
 </w:styles>

</xml_diff>

<commit_message>
libro de grado y planos electricos
</commit_message>
<xml_diff>
--- a/assets/doc/academic/tesis/LIBRO DE GRADO SISTEMAS.docx
+++ b/assets/doc/academic/tesis/LIBRO DE GRADO SISTEMAS.docx
@@ -9440,6 +9440,7 @@
       <w:r>
         <w:rPr>
           <w:rFonts w:ascii="Times New Roman" w:eastAsia="Times New Roman" w:hAnsi="Times New Roman" w:cs="Times New Roman"/>
+          <w:noProof/>
           <w:sz w:val="24"/>
           <w:szCs w:val="24"/>
         </w:rPr>
@@ -9590,6 +9591,26 @@
           <w:szCs w:val="24"/>
         </w:rPr>
       </w:pPr>
+    </w:p>
+    <w:p>
+      <w:pPr>
+        <w:spacing w:after="0"/>
+        <w:rPr>
+          <w:rFonts w:ascii="Times New Roman" w:eastAsia="Times New Roman" w:hAnsi="Times New Roman" w:cs="Times New Roman"/>
+          <w:color w:val="FF0000"/>
+          <w:sz w:val="24"/>
+          <w:szCs w:val="24"/>
+        </w:rPr>
+      </w:pPr>
+      <w:r>
+        <w:rPr>
+          <w:rFonts w:ascii="Times New Roman" w:eastAsia="Times New Roman" w:hAnsi="Times New Roman" w:cs="Times New Roman"/>
+          <w:color w:val="FF0000"/>
+          <w:sz w:val="24"/>
+          <w:szCs w:val="24"/>
+        </w:rPr>
+        <w:t>Cambiar la imagen conforme se avanza en libro y se conectan los sensores a la maquina</w:t>
+      </w:r>
     </w:p>
     <w:p>
       <w:pPr>
@@ -9825,7 +9846,16 @@
           <w:sz w:val="24"/>
           <w:szCs w:val="24"/>
         </w:rPr>
-        <w:t xml:space="preserve">, cuya función es la de cortar el paso de la corriente eléctrica cuando esta misma supere un determinado umbral de operación fijado con anterioridad en el componente, esto quiere decir que un </w:t>
+        <w:t xml:space="preserve">, cuya función es la de cortar el paso de la corriente eléctrica cuando esta misma supere un determinado umbral de operación fijado con anterioridad en el componente, </w:t>
+      </w:r>
+      <w:r>
+        <w:rPr>
+          <w:rFonts w:ascii="Times New Roman" w:eastAsia="Times New Roman" w:hAnsi="Times New Roman" w:cs="Times New Roman"/>
+          <w:sz w:val="24"/>
+          <w:szCs w:val="24"/>
+        </w:rPr>
+        <w:lastRenderedPageBreak/>
+        <w:t xml:space="preserve">esto quiere decir que un </w:t>
       </w:r>
       <w:proofErr w:type="spellStart"/>
       <w:r>
@@ -9861,52 +9891,731 @@
           <w:sz w:val="24"/>
           <w:szCs w:val="24"/>
         </w:rPr>
+        <w:t xml:space="preserve">El </w:t>
+      </w:r>
+      <w:proofErr w:type="spellStart"/>
+      <w:r>
+        <w:rPr>
+          <w:rFonts w:ascii="Times New Roman" w:eastAsia="Times New Roman" w:hAnsi="Times New Roman" w:cs="Times New Roman"/>
+          <w:sz w:val="24"/>
+          <w:szCs w:val="24"/>
+        </w:rPr>
+        <w:t>Braker</w:t>
+      </w:r>
+      <w:proofErr w:type="spellEnd"/>
+      <w:r>
+        <w:rPr>
+          <w:rFonts w:ascii="Times New Roman" w:eastAsia="Times New Roman" w:hAnsi="Times New Roman" w:cs="Times New Roman"/>
+          <w:sz w:val="24"/>
+          <w:szCs w:val="24"/>
+        </w:rPr>
+        <w:t xml:space="preserve"> </w:t>
+      </w:r>
+      <w:r>
+        <w:rPr>
+          <w:rFonts w:ascii="Times New Roman" w:eastAsia="Times New Roman" w:hAnsi="Times New Roman" w:cs="Times New Roman"/>
+          <w:sz w:val="24"/>
+          <w:szCs w:val="24"/>
+        </w:rPr>
+        <w:t xml:space="preserve">corta el flujo de corriente debido a los procesos térmicos y magnéticos que produce la circulación de la corriente eléctrica en determinados valores de Amperaje. Es así que la función de este dispositivo es la de proteger la instalación eléctrica y los quipos que </w:t>
+      </w:r>
+      <w:proofErr w:type="spellStart"/>
+      <w:r>
+        <w:rPr>
+          <w:rFonts w:ascii="Times New Roman" w:eastAsia="Times New Roman" w:hAnsi="Times New Roman" w:cs="Times New Roman"/>
+          <w:sz w:val="24"/>
+          <w:szCs w:val="24"/>
+        </w:rPr>
+        <w:t>reciden</w:t>
+      </w:r>
+      <w:proofErr w:type="spellEnd"/>
+      <w:r>
+        <w:rPr>
+          <w:rFonts w:ascii="Times New Roman" w:eastAsia="Times New Roman" w:hAnsi="Times New Roman" w:cs="Times New Roman"/>
+          <w:sz w:val="24"/>
+          <w:szCs w:val="24"/>
+        </w:rPr>
+        <w:t xml:space="preserve"> en ella, en este caso el Laboratorio de Materiales y la maquinaria que yace en </w:t>
+      </w:r>
+      <w:proofErr w:type="spellStart"/>
+      <w:r>
+        <w:rPr>
+          <w:rFonts w:ascii="Times New Roman" w:eastAsia="Times New Roman" w:hAnsi="Times New Roman" w:cs="Times New Roman"/>
+          <w:sz w:val="24"/>
+          <w:szCs w:val="24"/>
+        </w:rPr>
+        <w:t>el</w:t>
+      </w:r>
+      <w:proofErr w:type="spellEnd"/>
+      <w:r>
+        <w:rPr>
+          <w:rFonts w:ascii="Times New Roman" w:eastAsia="Times New Roman" w:hAnsi="Times New Roman" w:cs="Times New Roman"/>
+          <w:sz w:val="24"/>
+          <w:szCs w:val="24"/>
+        </w:rPr>
+        <w:t>, esto en caso de darse sobrecargas de corriente, cortos circuitos, variaciones en la entrada del flujo de corriente y sobrecalentamientos de la misma red.</w:t>
+      </w:r>
+    </w:p>
+    <w:p>
+      <w:pPr>
+        <w:spacing w:after="0"/>
+        <w:rPr>
+          <w:rFonts w:ascii="Times New Roman" w:eastAsia="Times New Roman" w:hAnsi="Times New Roman" w:cs="Times New Roman"/>
+          <w:sz w:val="24"/>
+          <w:szCs w:val="24"/>
+        </w:rPr>
+      </w:pPr>
+    </w:p>
+    <w:p>
+      <w:pPr>
+        <w:spacing w:after="0"/>
+        <w:rPr>
+          <w:rFonts w:ascii="Times New Roman" w:eastAsia="Times New Roman" w:hAnsi="Times New Roman" w:cs="Times New Roman"/>
+          <w:sz w:val="24"/>
+          <w:szCs w:val="24"/>
+        </w:rPr>
+      </w:pPr>
+      <w:r>
+        <w:rPr>
+          <w:rFonts w:ascii="Times New Roman" w:eastAsia="Times New Roman" w:hAnsi="Times New Roman" w:cs="Times New Roman"/>
+          <w:sz w:val="24"/>
+          <w:szCs w:val="24"/>
+        </w:rPr>
+        <w:t xml:space="preserve">Además del </w:t>
+      </w:r>
+      <w:proofErr w:type="spellStart"/>
+      <w:r>
+        <w:rPr>
+          <w:rFonts w:ascii="Times New Roman" w:eastAsia="Times New Roman" w:hAnsi="Times New Roman" w:cs="Times New Roman"/>
+          <w:sz w:val="24"/>
+          <w:szCs w:val="24"/>
+        </w:rPr>
+        <w:t>Braker</w:t>
+      </w:r>
+      <w:proofErr w:type="spellEnd"/>
+      <w:r>
+        <w:rPr>
+          <w:rFonts w:ascii="Times New Roman" w:eastAsia="Times New Roman" w:hAnsi="Times New Roman" w:cs="Times New Roman"/>
+          <w:sz w:val="24"/>
+          <w:szCs w:val="24"/>
+        </w:rPr>
+        <w:t xml:space="preserve"> Magneto-</w:t>
+      </w:r>
+      <w:proofErr w:type="spellStart"/>
+      <w:r>
+        <w:rPr>
+          <w:rFonts w:ascii="Times New Roman" w:eastAsia="Times New Roman" w:hAnsi="Times New Roman" w:cs="Times New Roman"/>
+          <w:sz w:val="24"/>
+          <w:szCs w:val="24"/>
+        </w:rPr>
+        <w:t>termico</w:t>
+      </w:r>
+      <w:proofErr w:type="spellEnd"/>
+      <w:r>
+        <w:rPr>
+          <w:rFonts w:ascii="Times New Roman" w:eastAsia="Times New Roman" w:hAnsi="Times New Roman" w:cs="Times New Roman"/>
+          <w:sz w:val="24"/>
+          <w:szCs w:val="24"/>
+        </w:rPr>
+        <w:t xml:space="preserve">, </w:t>
+      </w:r>
+      <w:proofErr w:type="spellStart"/>
+      <w:r>
+        <w:rPr>
+          <w:rFonts w:ascii="Times New Roman" w:eastAsia="Times New Roman" w:hAnsi="Times New Roman" w:cs="Times New Roman"/>
+          <w:sz w:val="24"/>
+          <w:szCs w:val="24"/>
+        </w:rPr>
+        <w:t>tambien</w:t>
+      </w:r>
+      <w:proofErr w:type="spellEnd"/>
+      <w:r>
+        <w:rPr>
+          <w:rFonts w:ascii="Times New Roman" w:eastAsia="Times New Roman" w:hAnsi="Times New Roman" w:cs="Times New Roman"/>
+          <w:sz w:val="24"/>
+          <w:szCs w:val="24"/>
+        </w:rPr>
+        <w:t xml:space="preserve"> se encuentran los de tipo diferencial, sin embargo estos no se nombran dentro de este trabajo, pues los vistos que están instalados en el Laboratorio de Materiales son los del primer tipo.</w:t>
+      </w:r>
+    </w:p>
+    <w:p>
+      <w:pPr>
+        <w:spacing w:after="0"/>
+        <w:rPr>
+          <w:rFonts w:ascii="Times New Roman" w:eastAsia="Times New Roman" w:hAnsi="Times New Roman" w:cs="Times New Roman"/>
+          <w:sz w:val="24"/>
+          <w:szCs w:val="24"/>
+        </w:rPr>
+      </w:pPr>
+    </w:p>
+    <w:p>
+      <w:pPr>
+        <w:spacing w:after="0"/>
+        <w:rPr>
+          <w:rFonts w:ascii="Times New Roman" w:eastAsia="Times New Roman" w:hAnsi="Times New Roman" w:cs="Times New Roman"/>
+          <w:sz w:val="24"/>
+          <w:szCs w:val="24"/>
+        </w:rPr>
+      </w:pPr>
+      <w:r>
+        <w:rPr>
+          <w:rFonts w:ascii="Times New Roman" w:eastAsia="Times New Roman" w:hAnsi="Times New Roman" w:cs="Times New Roman"/>
+          <w:sz w:val="24"/>
+          <w:szCs w:val="24"/>
+        </w:rPr>
+        <w:t xml:space="preserve">Debido a la naturaleza de trabajo de los </w:t>
+      </w:r>
+      <w:proofErr w:type="spellStart"/>
+      <w:r>
+        <w:rPr>
+          <w:rFonts w:ascii="Times New Roman" w:eastAsia="Times New Roman" w:hAnsi="Times New Roman" w:cs="Times New Roman"/>
+          <w:sz w:val="24"/>
+          <w:szCs w:val="24"/>
+        </w:rPr>
+        <w:t>brakers</w:t>
+      </w:r>
+      <w:proofErr w:type="spellEnd"/>
+      <w:r>
+        <w:rPr>
+          <w:rFonts w:ascii="Times New Roman" w:eastAsia="Times New Roman" w:hAnsi="Times New Roman" w:cs="Times New Roman"/>
+          <w:sz w:val="24"/>
+          <w:szCs w:val="24"/>
+        </w:rPr>
+        <w:t xml:space="preserve">, podemos inferir que la red eléctrica que podrá alimentar a la Maquina de Niebla Salina será de aproximadamente 115 </w:t>
+      </w:r>
+      <w:proofErr w:type="spellStart"/>
+      <w:r>
+        <w:rPr>
+          <w:rFonts w:ascii="Times New Roman" w:eastAsia="Times New Roman" w:hAnsi="Times New Roman" w:cs="Times New Roman"/>
+          <w:sz w:val="24"/>
+          <w:szCs w:val="24"/>
+        </w:rPr>
+        <w:t>VAC</w:t>
+      </w:r>
+      <w:proofErr w:type="spellEnd"/>
+      <w:r>
+        <w:rPr>
+          <w:rFonts w:ascii="Times New Roman" w:eastAsia="Times New Roman" w:hAnsi="Times New Roman" w:cs="Times New Roman"/>
+          <w:sz w:val="24"/>
+          <w:szCs w:val="24"/>
+        </w:rPr>
+        <w:t xml:space="preserve"> a una frecuencia de 60Hz pero limitada por un </w:t>
+      </w:r>
+      <w:proofErr w:type="spellStart"/>
+      <w:r>
+        <w:rPr>
+          <w:rFonts w:ascii="Times New Roman" w:eastAsia="Times New Roman" w:hAnsi="Times New Roman" w:cs="Times New Roman"/>
+          <w:sz w:val="24"/>
+          <w:szCs w:val="24"/>
+        </w:rPr>
+        <w:t>braker</w:t>
+      </w:r>
+      <w:proofErr w:type="spellEnd"/>
+      <w:r>
+        <w:rPr>
+          <w:rFonts w:ascii="Times New Roman" w:eastAsia="Times New Roman" w:hAnsi="Times New Roman" w:cs="Times New Roman"/>
+          <w:sz w:val="24"/>
+          <w:szCs w:val="24"/>
+        </w:rPr>
+        <w:t xml:space="preserve"> principal a 50A y </w:t>
+      </w:r>
+      <w:proofErr w:type="spellStart"/>
+      <w:r>
+        <w:rPr>
+          <w:rFonts w:ascii="Times New Roman" w:eastAsia="Times New Roman" w:hAnsi="Times New Roman" w:cs="Times New Roman"/>
+          <w:sz w:val="24"/>
+          <w:szCs w:val="24"/>
+        </w:rPr>
+        <w:t>brakers</w:t>
+      </w:r>
+      <w:proofErr w:type="spellEnd"/>
+      <w:r>
+        <w:rPr>
+          <w:rFonts w:ascii="Times New Roman" w:eastAsia="Times New Roman" w:hAnsi="Times New Roman" w:cs="Times New Roman"/>
+          <w:sz w:val="24"/>
+          <w:szCs w:val="24"/>
+        </w:rPr>
+        <w:t xml:space="preserve"> auxiliares de 20A. Toda carga que supere este valor de corriente provocara que se abra el circuito eléctrico de la toma que se </w:t>
+      </w:r>
+      <w:proofErr w:type="spellStart"/>
+      <w:r>
+        <w:rPr>
+          <w:rFonts w:ascii="Times New Roman" w:eastAsia="Times New Roman" w:hAnsi="Times New Roman" w:cs="Times New Roman"/>
+          <w:sz w:val="24"/>
+          <w:szCs w:val="24"/>
+        </w:rPr>
+        <w:t>este</w:t>
+      </w:r>
+      <w:proofErr w:type="spellEnd"/>
+      <w:r>
+        <w:rPr>
+          <w:rFonts w:ascii="Times New Roman" w:eastAsia="Times New Roman" w:hAnsi="Times New Roman" w:cs="Times New Roman"/>
+          <w:sz w:val="24"/>
+          <w:szCs w:val="24"/>
+        </w:rPr>
+        <w:t xml:space="preserve"> utilizando para alimentar el prototipo.</w:t>
+      </w:r>
+    </w:p>
+    <w:p>
+      <w:pPr>
+        <w:spacing w:after="0"/>
+        <w:rPr>
+          <w:rFonts w:ascii="Times New Roman" w:eastAsia="Times New Roman" w:hAnsi="Times New Roman" w:cs="Times New Roman"/>
+          <w:sz w:val="24"/>
+          <w:szCs w:val="24"/>
+        </w:rPr>
+      </w:pPr>
+    </w:p>
+    <w:p>
+      <w:pPr>
+        <w:spacing w:after="0"/>
+        <w:rPr>
+          <w:rFonts w:ascii="Times New Roman" w:eastAsia="Times New Roman" w:hAnsi="Times New Roman" w:cs="Times New Roman"/>
+          <w:sz w:val="24"/>
+          <w:szCs w:val="24"/>
+        </w:rPr>
+      </w:pPr>
+      <w:r>
+        <w:rPr>
+          <w:rFonts w:ascii="Times New Roman" w:eastAsia="Times New Roman" w:hAnsi="Times New Roman" w:cs="Times New Roman"/>
+          <w:sz w:val="24"/>
+          <w:szCs w:val="24"/>
+        </w:rPr>
+        <w:t xml:space="preserve">La Maquina de Niebla Salina utiliza dos hilos de conexión a la toma corriente del Laboratorio de Materiales, una línea se conecta para alimentar una </w:t>
+      </w:r>
+      <w:proofErr w:type="spellStart"/>
+      <w:r>
+        <w:rPr>
+          <w:rFonts w:ascii="Times New Roman" w:eastAsia="Times New Roman" w:hAnsi="Times New Roman" w:cs="Times New Roman"/>
+          <w:sz w:val="24"/>
+          <w:szCs w:val="24"/>
+        </w:rPr>
+        <w:t>multitoma</w:t>
+      </w:r>
+      <w:proofErr w:type="spellEnd"/>
+      <w:r>
+        <w:rPr>
+          <w:rFonts w:ascii="Times New Roman" w:eastAsia="Times New Roman" w:hAnsi="Times New Roman" w:cs="Times New Roman"/>
+          <w:sz w:val="24"/>
+          <w:szCs w:val="24"/>
+        </w:rPr>
+        <w:t xml:space="preserve"> eléctrica con salidas con </w:t>
+      </w:r>
+      <w:r>
+        <w:rPr>
+          <w:rFonts w:ascii="Times New Roman" w:eastAsia="Times New Roman" w:hAnsi="Times New Roman" w:cs="Times New Roman"/>
+          <w:sz w:val="24"/>
+          <w:szCs w:val="24"/>
+        </w:rPr>
+        <w:t xml:space="preserve">el </w:t>
+      </w:r>
+      <w:r>
+        <w:rPr>
+          <w:rFonts w:ascii="Times New Roman" w:eastAsia="Times New Roman" w:hAnsi="Times New Roman" w:cs="Times New Roman"/>
+          <w:sz w:val="24"/>
+          <w:szCs w:val="24"/>
+        </w:rPr>
+        <w:t>mismo valor eléctrico que la toma raíz; mientras que el segundo hilo alimenta</w:t>
+      </w:r>
+      <w:r>
+        <w:rPr>
+          <w:rFonts w:ascii="Times New Roman" w:eastAsia="Times New Roman" w:hAnsi="Times New Roman" w:cs="Times New Roman"/>
+          <w:sz w:val="24"/>
+          <w:szCs w:val="24"/>
+        </w:rPr>
+        <w:t xml:space="preserve"> directamente un Conmutador de potencia de tipo </w:t>
+      </w:r>
+      <w:proofErr w:type="spellStart"/>
+      <w:r>
+        <w:rPr>
+          <w:rFonts w:ascii="Times New Roman" w:eastAsia="Times New Roman" w:hAnsi="Times New Roman" w:cs="Times New Roman"/>
+          <w:sz w:val="24"/>
+          <w:szCs w:val="24"/>
+        </w:rPr>
+        <w:t>Rele</w:t>
+      </w:r>
+      <w:proofErr w:type="spellEnd"/>
+      <w:r>
+        <w:rPr>
+          <w:rFonts w:ascii="Times New Roman" w:eastAsia="Times New Roman" w:hAnsi="Times New Roman" w:cs="Times New Roman"/>
+          <w:sz w:val="24"/>
+          <w:szCs w:val="24"/>
+        </w:rPr>
+        <w:t>.</w:t>
+      </w:r>
+    </w:p>
+    <w:p>
+      <w:pPr>
+        <w:spacing w:after="0"/>
+        <w:rPr>
+          <w:rFonts w:ascii="Times New Roman" w:eastAsia="Times New Roman" w:hAnsi="Times New Roman" w:cs="Times New Roman"/>
+          <w:sz w:val="24"/>
+          <w:szCs w:val="24"/>
+        </w:rPr>
+      </w:pPr>
+    </w:p>
+    <w:p>
+      <w:pPr>
+        <w:spacing w:after="0"/>
+        <w:rPr>
+          <w:rFonts w:ascii="Times New Roman" w:eastAsia="Times New Roman" w:hAnsi="Times New Roman" w:cs="Times New Roman"/>
+          <w:sz w:val="24"/>
+          <w:szCs w:val="24"/>
+        </w:rPr>
+      </w:pPr>
+      <w:r>
+        <w:rPr>
+          <w:rFonts w:ascii="Times New Roman" w:eastAsia="Times New Roman" w:hAnsi="Times New Roman" w:cs="Times New Roman"/>
+          <w:sz w:val="24"/>
+          <w:szCs w:val="24"/>
+        </w:rPr>
+        <w:t xml:space="preserve">Conectado a la </w:t>
+      </w:r>
+      <w:proofErr w:type="spellStart"/>
+      <w:r>
+        <w:rPr>
+          <w:rFonts w:ascii="Times New Roman" w:eastAsia="Times New Roman" w:hAnsi="Times New Roman" w:cs="Times New Roman"/>
+          <w:sz w:val="24"/>
+          <w:szCs w:val="24"/>
+        </w:rPr>
+        <w:t>multitoma</w:t>
+      </w:r>
+      <w:proofErr w:type="spellEnd"/>
+      <w:r>
+        <w:rPr>
+          <w:rFonts w:ascii="Times New Roman" w:eastAsia="Times New Roman" w:hAnsi="Times New Roman" w:cs="Times New Roman"/>
+          <w:sz w:val="24"/>
+          <w:szCs w:val="24"/>
+        </w:rPr>
+        <w:t xml:space="preserve"> eléctrica se encuentra un Regulador de </w:t>
+      </w:r>
+      <w:r>
+        <w:rPr>
+          <w:rFonts w:ascii="Times New Roman" w:eastAsia="Times New Roman" w:hAnsi="Times New Roman" w:cs="Times New Roman"/>
+          <w:sz w:val="24"/>
+          <w:szCs w:val="24"/>
+        </w:rPr>
+        <w:t xml:space="preserve">Corriente </w:t>
+      </w:r>
+      <w:r>
+        <w:rPr>
+          <w:rFonts w:ascii="Times New Roman" w:eastAsia="Times New Roman" w:hAnsi="Times New Roman" w:cs="Times New Roman"/>
+          <w:sz w:val="24"/>
+          <w:szCs w:val="24"/>
+        </w:rPr>
+        <w:t xml:space="preserve">de corriente alterna y un conmutador de potencia de tipo </w:t>
+      </w:r>
+      <w:proofErr w:type="spellStart"/>
+      <w:r>
+        <w:rPr>
+          <w:rFonts w:ascii="Times New Roman" w:eastAsia="Times New Roman" w:hAnsi="Times New Roman" w:cs="Times New Roman"/>
+          <w:sz w:val="24"/>
+          <w:szCs w:val="24"/>
+        </w:rPr>
+        <w:t>Rele</w:t>
+      </w:r>
+      <w:proofErr w:type="spellEnd"/>
+      <w:r>
+        <w:rPr>
+          <w:rFonts w:ascii="Times New Roman" w:eastAsia="Times New Roman" w:hAnsi="Times New Roman" w:cs="Times New Roman"/>
+          <w:sz w:val="24"/>
+          <w:szCs w:val="24"/>
+        </w:rPr>
+        <w:t>.</w:t>
+      </w:r>
+    </w:p>
+    <w:p>
+      <w:pPr>
+        <w:spacing w:after="0"/>
+        <w:rPr>
+          <w:rFonts w:ascii="Times New Roman" w:eastAsia="Times New Roman" w:hAnsi="Times New Roman" w:cs="Times New Roman"/>
+          <w:sz w:val="24"/>
+          <w:szCs w:val="24"/>
+        </w:rPr>
+      </w:pPr>
+    </w:p>
+    <w:p>
+      <w:pPr>
+        <w:spacing w:after="0"/>
+        <w:rPr>
+          <w:rFonts w:ascii="Times New Roman" w:eastAsia="Times New Roman" w:hAnsi="Times New Roman" w:cs="Times New Roman"/>
+          <w:sz w:val="24"/>
+          <w:szCs w:val="24"/>
+        </w:rPr>
+      </w:pPr>
+      <w:r>
+        <w:rPr>
+          <w:rFonts w:ascii="Times New Roman" w:eastAsia="Times New Roman" w:hAnsi="Times New Roman" w:cs="Times New Roman"/>
+          <w:sz w:val="24"/>
+          <w:szCs w:val="24"/>
+        </w:rPr>
+        <w:t xml:space="preserve">En forma general, existen dos tipos de reguladores en el mercado, los reguladores de Voltaje y los reguladores de Corriente. Los reguladores de Voltaje son dispositivos eléctricos que ayudan a suministrar una tensión eléctrica estable, protegiendo así a equipos electrónicos y eléctricos que se conecten a </w:t>
+      </w:r>
+      <w:r>
+        <w:rPr>
+          <w:rFonts w:ascii="Times New Roman" w:eastAsia="Times New Roman" w:hAnsi="Times New Roman" w:cs="Times New Roman"/>
+          <w:sz w:val="24"/>
+          <w:szCs w:val="24"/>
+        </w:rPr>
+        <w:t>él</w:t>
+      </w:r>
+      <w:r>
+        <w:rPr>
+          <w:rFonts w:ascii="Times New Roman" w:eastAsia="Times New Roman" w:hAnsi="Times New Roman" w:cs="Times New Roman"/>
+          <w:sz w:val="24"/>
+          <w:szCs w:val="24"/>
+        </w:rPr>
+        <w:t xml:space="preserve">, así asegurando que estos últimos no estén expuestos a sobrevoltajes, caídas de tensión y variaciones de voltaje. </w:t>
+      </w:r>
+    </w:p>
+    <w:p>
+      <w:pPr>
+        <w:spacing w:after="0"/>
+        <w:rPr>
+          <w:rFonts w:ascii="Times New Roman" w:eastAsia="Times New Roman" w:hAnsi="Times New Roman" w:cs="Times New Roman"/>
+          <w:sz w:val="24"/>
+          <w:szCs w:val="24"/>
+        </w:rPr>
+      </w:pPr>
+    </w:p>
+    <w:p>
+      <w:pPr>
+        <w:spacing w:after="0"/>
+        <w:rPr>
+          <w:rFonts w:ascii="Times New Roman" w:eastAsia="Times New Roman" w:hAnsi="Times New Roman" w:cs="Times New Roman"/>
+          <w:sz w:val="24"/>
+          <w:szCs w:val="24"/>
+        </w:rPr>
+      </w:pPr>
+      <w:r>
+        <w:rPr>
+          <w:rFonts w:ascii="Times New Roman" w:eastAsia="Times New Roman" w:hAnsi="Times New Roman" w:cs="Times New Roman"/>
+          <w:sz w:val="24"/>
+          <w:szCs w:val="24"/>
+        </w:rPr>
+        <w:t xml:space="preserve">Los Reguladores de voltaje ayudan a diferentes dispositivos de uso de flujo de corriente eléctrica a poder operar dentro de los rangos establecidos óptimos de funcionamiento de cada dispositivo, estos parámetros son prestablecidos de fabrica y aseguran un funcionamiento acorde para el que fue construido cada aparato, en cado de superar esta margen de operación eléctrica, tanto por mínimo o máximo en la </w:t>
+      </w:r>
+      <w:r>
+        <w:rPr>
+          <w:rFonts w:ascii="Times New Roman" w:eastAsia="Times New Roman" w:hAnsi="Times New Roman" w:cs="Times New Roman"/>
+          <w:sz w:val="24"/>
+          <w:szCs w:val="24"/>
+        </w:rPr>
+        <w:t>alimentación</w:t>
+      </w:r>
+      <w:r>
+        <w:rPr>
+          <w:rFonts w:ascii="Times New Roman" w:eastAsia="Times New Roman" w:hAnsi="Times New Roman" w:cs="Times New Roman"/>
+          <w:sz w:val="24"/>
+          <w:szCs w:val="24"/>
+        </w:rPr>
+        <w:t>, se corre el riesgo de mal-</w:t>
+      </w:r>
+      <w:proofErr w:type="spellStart"/>
+      <w:r>
+        <w:rPr>
+          <w:rFonts w:ascii="Times New Roman" w:eastAsia="Times New Roman" w:hAnsi="Times New Roman" w:cs="Times New Roman"/>
+          <w:sz w:val="24"/>
+          <w:szCs w:val="24"/>
+        </w:rPr>
+        <w:t>logramiento</w:t>
+      </w:r>
+      <w:proofErr w:type="spellEnd"/>
+      <w:r>
+        <w:rPr>
+          <w:rFonts w:ascii="Times New Roman" w:eastAsia="Times New Roman" w:hAnsi="Times New Roman" w:cs="Times New Roman"/>
+          <w:sz w:val="24"/>
+          <w:szCs w:val="24"/>
+        </w:rPr>
+        <w:t xml:space="preserve"> del dispositivo, fallas de funcionamiento y daños que pueden llegar a ser irreversibles.</w:t>
+      </w:r>
+    </w:p>
+    <w:p>
+      <w:pPr>
+        <w:spacing w:after="0"/>
+        <w:rPr>
+          <w:rFonts w:ascii="Times New Roman" w:eastAsia="Times New Roman" w:hAnsi="Times New Roman" w:cs="Times New Roman"/>
+          <w:sz w:val="24"/>
+          <w:szCs w:val="24"/>
+        </w:rPr>
+      </w:pPr>
+    </w:p>
+    <w:p>
+      <w:pPr>
+        <w:spacing w:after="0"/>
+        <w:rPr>
+          <w:rFonts w:ascii="Times New Roman" w:eastAsia="Times New Roman" w:hAnsi="Times New Roman" w:cs="Times New Roman"/>
+          <w:sz w:val="24"/>
+          <w:szCs w:val="24"/>
+        </w:rPr>
+      </w:pPr>
+      <w:r>
+        <w:rPr>
+          <w:rFonts w:ascii="Times New Roman" w:eastAsia="Times New Roman" w:hAnsi="Times New Roman" w:cs="Times New Roman"/>
+          <w:sz w:val="24"/>
+          <w:szCs w:val="24"/>
+        </w:rPr>
+        <w:t xml:space="preserve">Los reguladores de corriente </w:t>
+      </w:r>
+      <w:r>
+        <w:rPr>
+          <w:rFonts w:ascii="Times New Roman" w:eastAsia="Times New Roman" w:hAnsi="Times New Roman" w:cs="Times New Roman"/>
+          <w:sz w:val="24"/>
+          <w:szCs w:val="24"/>
+        </w:rPr>
+        <w:t xml:space="preserve">tienen como función lograr una salida de corriente eléctrica, constante y sin alteraciones o dependiendo su configuración, con mínimo de estas; esto lo debe de lograr sin importar las variaciones de la tensión eléctrica de alimentación y el nivel de carga se </w:t>
+      </w:r>
+      <w:proofErr w:type="spellStart"/>
+      <w:r>
+        <w:rPr>
+          <w:rFonts w:ascii="Times New Roman" w:eastAsia="Times New Roman" w:hAnsi="Times New Roman" w:cs="Times New Roman"/>
+          <w:sz w:val="24"/>
+          <w:szCs w:val="24"/>
+        </w:rPr>
+        <w:t>propoga</w:t>
+      </w:r>
+      <w:proofErr w:type="spellEnd"/>
+      <w:r>
+        <w:rPr>
+          <w:rFonts w:ascii="Times New Roman" w:eastAsia="Times New Roman" w:hAnsi="Times New Roman" w:cs="Times New Roman"/>
+          <w:sz w:val="24"/>
+          <w:szCs w:val="24"/>
+        </w:rPr>
+        <w:t xml:space="preserve"> a alimentar.</w:t>
+      </w:r>
+    </w:p>
+    <w:p>
+      <w:pPr>
+        <w:spacing w:after="0"/>
+        <w:rPr>
+          <w:rFonts w:ascii="Times New Roman" w:eastAsia="Times New Roman" w:hAnsi="Times New Roman" w:cs="Times New Roman"/>
+          <w:sz w:val="24"/>
+          <w:szCs w:val="24"/>
+        </w:rPr>
+      </w:pPr>
+    </w:p>
+    <w:p>
+      <w:pPr>
+        <w:spacing w:after="0"/>
+        <w:rPr>
+          <w:rFonts w:ascii="Times New Roman" w:eastAsia="Times New Roman" w:hAnsi="Times New Roman" w:cs="Times New Roman"/>
+          <w:sz w:val="24"/>
+          <w:szCs w:val="24"/>
+        </w:rPr>
+      </w:pPr>
+      <w:r>
+        <w:rPr>
+          <w:rFonts w:ascii="Times New Roman" w:eastAsia="Times New Roman" w:hAnsi="Times New Roman" w:cs="Times New Roman"/>
+          <w:sz w:val="24"/>
+          <w:szCs w:val="24"/>
+        </w:rPr>
         <w:lastRenderedPageBreak/>
-        <w:t xml:space="preserve">El </w:t>
+        <w:t xml:space="preserve">Para poder funcionar, un regulador de corriente funciona como un circuito de control basado en la realimentación negativa, en donde la señal de salida del sistema de regulación se compara constantemente con la señal de entrada, en caso de existir una diferencia entre ambas </w:t>
+      </w:r>
+      <w:r>
+        <w:rPr>
+          <w:rFonts w:ascii="Times New Roman" w:eastAsia="Times New Roman" w:hAnsi="Times New Roman" w:cs="Times New Roman"/>
+          <w:sz w:val="24"/>
+          <w:szCs w:val="24"/>
+        </w:rPr>
+        <w:t>se procederá a ajustar la salida reduciendo en gran medida la diferencia existente, regulando así la salida de corriente.</w:t>
+      </w:r>
+    </w:p>
+    <w:p>
+      <w:pPr>
+        <w:spacing w:after="0"/>
+        <w:rPr>
+          <w:rFonts w:ascii="Times New Roman" w:eastAsia="Times New Roman" w:hAnsi="Times New Roman" w:cs="Times New Roman"/>
+          <w:sz w:val="24"/>
+          <w:szCs w:val="24"/>
+        </w:rPr>
+      </w:pPr>
+    </w:p>
+    <w:p>
+      <w:pPr>
+        <w:spacing w:after="0"/>
+        <w:rPr>
+          <w:rFonts w:ascii="Times New Roman" w:eastAsia="Times New Roman" w:hAnsi="Times New Roman" w:cs="Times New Roman"/>
+          <w:color w:val="FF0000"/>
+          <w:sz w:val="24"/>
+          <w:szCs w:val="24"/>
+        </w:rPr>
+      </w:pPr>
+      <w:r>
+        <w:rPr>
+          <w:rFonts w:ascii="Times New Roman" w:eastAsia="Times New Roman" w:hAnsi="Times New Roman" w:cs="Times New Roman"/>
+          <w:color w:val="FF0000"/>
+          <w:sz w:val="24"/>
+          <w:szCs w:val="24"/>
+        </w:rPr>
+        <w:t xml:space="preserve">Diagrama de realimentación </w:t>
       </w:r>
       <w:proofErr w:type="spellStart"/>
       <w:r>
         <w:rPr>
           <w:rFonts w:ascii="Times New Roman" w:eastAsia="Times New Roman" w:hAnsi="Times New Roman" w:cs="Times New Roman"/>
-          <w:sz w:val="24"/>
-          <w:szCs w:val="24"/>
-        </w:rPr>
-        <w:t>Braker</w:t>
+          <w:color w:val="FF0000"/>
+          <w:sz w:val="24"/>
+          <w:szCs w:val="24"/>
+        </w:rPr>
+        <w:t>basico</w:t>
       </w:r>
       <w:proofErr w:type="spellEnd"/>
-      <w:r>
-        <w:rPr>
-          <w:rFonts w:ascii="Times New Roman" w:eastAsia="Times New Roman" w:hAnsi="Times New Roman" w:cs="Times New Roman"/>
-          <w:sz w:val="24"/>
-          <w:szCs w:val="24"/>
-        </w:rPr>
-        <w:t xml:space="preserve"> </w:t>
-      </w:r>
-      <w:r>
-        <w:rPr>
-          <w:rFonts w:ascii="Times New Roman" w:eastAsia="Times New Roman" w:hAnsi="Times New Roman" w:cs="Times New Roman"/>
-          <w:sz w:val="24"/>
-          <w:szCs w:val="24"/>
-        </w:rPr>
-        <w:t xml:space="preserve">corta el flujo de corriente debido a los procesos térmicos y magnéticos que produce la circulación de la corriente eléctrica en determinados valores de Amperaje. Es así </w:t>
-      </w:r>
-      <w:proofErr w:type="gramStart"/>
-      <w:r>
-        <w:rPr>
-          <w:rFonts w:ascii="Times New Roman" w:eastAsia="Times New Roman" w:hAnsi="Times New Roman" w:cs="Times New Roman"/>
-          <w:sz w:val="24"/>
-          <w:szCs w:val="24"/>
-        </w:rPr>
-        <w:t>que</w:t>
-      </w:r>
-      <w:proofErr w:type="gramEnd"/>
-      <w:r>
-        <w:rPr>
-          <w:rFonts w:ascii="Times New Roman" w:eastAsia="Times New Roman" w:hAnsi="Times New Roman" w:cs="Times New Roman"/>
-          <w:sz w:val="24"/>
-          <w:szCs w:val="24"/>
-        </w:rPr>
-        <w:t xml:space="preserve"> la función de este dispositivo es la de proteger la instalación eléctrica y los quipos que </w:t>
+    </w:p>
+    <w:p>
+      <w:pPr>
+        <w:spacing w:after="0"/>
+        <w:rPr>
+          <w:rFonts w:ascii="Times New Roman" w:eastAsia="Times New Roman" w:hAnsi="Times New Roman" w:cs="Times New Roman"/>
+          <w:sz w:val="24"/>
+          <w:szCs w:val="24"/>
+        </w:rPr>
+      </w:pPr>
+    </w:p>
+    <w:p>
+      <w:pPr>
+        <w:spacing w:after="0"/>
+        <w:rPr>
+          <w:rFonts w:ascii="Times New Roman" w:eastAsia="Times New Roman" w:hAnsi="Times New Roman" w:cs="Times New Roman"/>
+          <w:sz w:val="24"/>
+          <w:szCs w:val="24"/>
+        </w:rPr>
+      </w:pPr>
+      <w:r>
+        <w:rPr>
+          <w:rFonts w:ascii="Times New Roman" w:eastAsia="Times New Roman" w:hAnsi="Times New Roman" w:cs="Times New Roman"/>
+          <w:sz w:val="24"/>
+          <w:szCs w:val="24"/>
+        </w:rPr>
+        <w:t>Hay dos tipos de reguladores de corriente, estos son los reguladores de tipo lineal y los reguladores de conmutación.</w:t>
+      </w:r>
+    </w:p>
+    <w:p>
+      <w:pPr>
+        <w:spacing w:after="0"/>
+        <w:rPr>
+          <w:rFonts w:ascii="Times New Roman" w:eastAsia="Times New Roman" w:hAnsi="Times New Roman" w:cs="Times New Roman"/>
+          <w:sz w:val="24"/>
+          <w:szCs w:val="24"/>
+        </w:rPr>
+      </w:pPr>
+    </w:p>
+    <w:p>
+      <w:pPr>
+        <w:spacing w:after="0"/>
+        <w:rPr>
+          <w:rFonts w:ascii="Times New Roman" w:eastAsia="Times New Roman" w:hAnsi="Times New Roman" w:cs="Times New Roman"/>
+          <w:sz w:val="24"/>
+          <w:szCs w:val="24"/>
+        </w:rPr>
+      </w:pPr>
+      <w:r>
+        <w:rPr>
+          <w:rFonts w:ascii="Times New Roman" w:eastAsia="Times New Roman" w:hAnsi="Times New Roman" w:cs="Times New Roman"/>
+          <w:sz w:val="24"/>
+          <w:szCs w:val="24"/>
+        </w:rPr>
+        <w:t xml:space="preserve">Los reguladores de corriente lineales utilizan un elemento de control, normalmente un transistor de potencia o un diodo Zener, este dispositivo varia su resistencia con la finalidad de mantener un nivel de corriente designado para cierta carga, sin que sea afectado por las </w:t>
       </w:r>
       <w:proofErr w:type="spellStart"/>
       <w:r>
@@ -9915,7 +10624,7 @@
           <w:sz w:val="24"/>
           <w:szCs w:val="24"/>
         </w:rPr>
-        <w:t>reciden</w:t>
+        <w:t>flutaciones</w:t>
       </w:r>
       <w:proofErr w:type="spellEnd"/>
       <w:r>
@@ -9924,7 +10633,67 @@
           <w:sz w:val="24"/>
           <w:szCs w:val="24"/>
         </w:rPr>
-        <w:t xml:space="preserve"> en ella, en este caso el Laboratorio de Materiales y la maquinaria que yace en </w:t>
+        <w:t xml:space="preserve"> de la tensión eléctrica. En caso de un dispositivo de rectificación detecte una diferencia entre </w:t>
+      </w:r>
+      <w:r>
+        <w:rPr>
+          <w:rFonts w:ascii="Times New Roman" w:eastAsia="Times New Roman" w:hAnsi="Times New Roman" w:cs="Times New Roman"/>
+          <w:sz w:val="24"/>
+          <w:szCs w:val="24"/>
+        </w:rPr>
+        <w:t>un valor de referencia</w:t>
+      </w:r>
+      <w:r>
+        <w:rPr>
+          <w:rFonts w:ascii="Times New Roman" w:eastAsia="Times New Roman" w:hAnsi="Times New Roman" w:cs="Times New Roman"/>
+          <w:sz w:val="24"/>
+          <w:szCs w:val="24"/>
+        </w:rPr>
+        <w:t xml:space="preserve"> y </w:t>
+      </w:r>
+      <w:r>
+        <w:rPr>
+          <w:rFonts w:ascii="Times New Roman" w:eastAsia="Times New Roman" w:hAnsi="Times New Roman" w:cs="Times New Roman"/>
+          <w:sz w:val="24"/>
+          <w:szCs w:val="24"/>
+        </w:rPr>
+        <w:t xml:space="preserve">la señal de </w:t>
+      </w:r>
+      <w:r>
+        <w:rPr>
+          <w:rFonts w:ascii="Times New Roman" w:eastAsia="Times New Roman" w:hAnsi="Times New Roman" w:cs="Times New Roman"/>
+          <w:sz w:val="24"/>
+          <w:szCs w:val="24"/>
+        </w:rPr>
+        <w:t>salida, enviara una señal al elemento de control para ajustar la resistencia y por tanto la corriente entregada por el Sistema de Regulación.</w:t>
+      </w:r>
+    </w:p>
+    <w:p>
+      <w:pPr>
+        <w:spacing w:after="0"/>
+        <w:rPr>
+          <w:rFonts w:ascii="Times New Roman" w:eastAsia="Times New Roman" w:hAnsi="Times New Roman" w:cs="Times New Roman"/>
+          <w:sz w:val="24"/>
+          <w:szCs w:val="24"/>
+        </w:rPr>
+      </w:pPr>
+    </w:p>
+    <w:p>
+      <w:pPr>
+        <w:spacing w:after="0"/>
+        <w:rPr>
+          <w:rFonts w:ascii="Times New Roman" w:eastAsia="Times New Roman" w:hAnsi="Times New Roman" w:cs="Times New Roman"/>
+          <w:sz w:val="24"/>
+          <w:szCs w:val="24"/>
+        </w:rPr>
+      </w:pPr>
+      <w:r>
+        <w:rPr>
+          <w:rFonts w:ascii="Times New Roman" w:eastAsia="Times New Roman" w:hAnsi="Times New Roman" w:cs="Times New Roman"/>
+          <w:sz w:val="24"/>
+          <w:szCs w:val="24"/>
+        </w:rPr>
+        <w:t xml:space="preserve">Un Regulador de corriente de Conmutación, al contrario que variar una resistencia como dispositivo de control como se ve en el lineal, utiliza un interruptor de corriente de estado </w:t>
       </w:r>
       <w:proofErr w:type="spellStart"/>
       <w:r>
@@ -9933,7 +10702,7 @@
           <w:sz w:val="24"/>
           <w:szCs w:val="24"/>
         </w:rPr>
-        <w:t>el</w:t>
+        <w:t>solido</w:t>
       </w:r>
       <w:proofErr w:type="spellEnd"/>
       <w:r>
@@ -9942,35 +10711,7 @@
           <w:sz w:val="24"/>
           <w:szCs w:val="24"/>
         </w:rPr>
-        <w:t>, esto en caso de darse sobrecargas de corriente, cortos circuitos, variaciones en la entrada del flujo de corriente y sobrecalentamientos de la misma red.</w:t>
-      </w:r>
-    </w:p>
-    <w:p>
-      <w:pPr>
-        <w:spacing w:after="0"/>
-        <w:rPr>
-          <w:rFonts w:ascii="Times New Roman" w:eastAsia="Times New Roman" w:hAnsi="Times New Roman" w:cs="Times New Roman"/>
-          <w:sz w:val="24"/>
-          <w:szCs w:val="24"/>
-        </w:rPr>
-      </w:pPr>
-    </w:p>
-    <w:p>
-      <w:pPr>
-        <w:spacing w:after="0"/>
-        <w:rPr>
-          <w:rFonts w:ascii="Times New Roman" w:eastAsia="Times New Roman" w:hAnsi="Times New Roman" w:cs="Times New Roman"/>
-          <w:sz w:val="24"/>
-          <w:szCs w:val="24"/>
-        </w:rPr>
-      </w:pPr>
-      <w:r>
-        <w:rPr>
-          <w:rFonts w:ascii="Times New Roman" w:eastAsia="Times New Roman" w:hAnsi="Times New Roman" w:cs="Times New Roman"/>
-          <w:sz w:val="24"/>
-          <w:szCs w:val="24"/>
-        </w:rPr>
-        <w:t xml:space="preserve">Además del </w:t>
+        <w:t xml:space="preserve">, logrando obtener una señal pulsátil, la cual es suavizada después por medio del uso de un filtro, obteniendo así una señal de salida constante de corriente. En este conmutador también se utiliza un elemento de verificación que compara la señal entregada a la salida con un valor de referencia, el cual al detectar una diferencia entre ambas magnitudes, </w:t>
       </w:r>
       <w:proofErr w:type="spellStart"/>
       <w:r>
@@ -9979,7 +10720,7 @@
           <w:sz w:val="24"/>
           <w:szCs w:val="24"/>
         </w:rPr>
-        <w:t>Braker</w:t>
+        <w:t>envia</w:t>
       </w:r>
       <w:proofErr w:type="spellEnd"/>
       <w:r>
@@ -9988,7 +10729,43 @@
           <w:sz w:val="24"/>
           <w:szCs w:val="24"/>
         </w:rPr>
-        <w:t xml:space="preserve"> Magneto-</w:t>
+        <w:t xml:space="preserve"> una señal de ajuste del tiempo de trabajo de conmutación en el interruptor, asegurando una salida constante de corriente.</w:t>
+      </w:r>
+    </w:p>
+    <w:p>
+      <w:pPr>
+        <w:spacing w:after="0"/>
+        <w:rPr>
+          <w:rFonts w:ascii="Times New Roman" w:eastAsia="Times New Roman" w:hAnsi="Times New Roman" w:cs="Times New Roman"/>
+          <w:sz w:val="24"/>
+          <w:szCs w:val="24"/>
+        </w:rPr>
+      </w:pPr>
+    </w:p>
+    <w:p>
+      <w:pPr>
+        <w:spacing w:after="0"/>
+        <w:rPr>
+          <w:rFonts w:ascii="Times New Roman" w:eastAsia="Times New Roman" w:hAnsi="Times New Roman" w:cs="Times New Roman"/>
+          <w:sz w:val="24"/>
+          <w:szCs w:val="24"/>
+        </w:rPr>
+      </w:pPr>
+      <w:r>
+        <w:rPr>
+          <w:rFonts w:ascii="Times New Roman" w:eastAsia="Times New Roman" w:hAnsi="Times New Roman" w:cs="Times New Roman"/>
+          <w:sz w:val="24"/>
+          <w:szCs w:val="24"/>
+        </w:rPr>
+        <w:t xml:space="preserve">Es así que en la Maquina de Niebla Salina se instala un Regulador de Corriente con la finalidad de suministrar a dispositivos de consumo delicado de corriente eléctrica, una señal constante </w:t>
+      </w:r>
+      <w:r>
+        <w:rPr>
+          <w:rFonts w:ascii="Times New Roman" w:eastAsia="Times New Roman" w:hAnsi="Times New Roman" w:cs="Times New Roman"/>
+          <w:sz w:val="24"/>
+          <w:szCs w:val="24"/>
+        </w:rPr>
+        <w:t xml:space="preserve">con </w:t>
       </w:r>
       <w:proofErr w:type="spellStart"/>
       <w:r>
@@ -9997,7 +10774,7 @@
           <w:sz w:val="24"/>
           <w:szCs w:val="24"/>
         </w:rPr>
-        <w:t>termico</w:t>
+        <w:t>e</w:t>
       </w:r>
       <w:proofErr w:type="spellEnd"/>
       <w:r>
@@ -10006,7 +10783,7 @@
           <w:sz w:val="24"/>
           <w:szCs w:val="24"/>
         </w:rPr>
-        <w:t xml:space="preserve">, </w:t>
+        <w:t xml:space="preserve"> mínimo de </w:t>
       </w:r>
       <w:proofErr w:type="spellStart"/>
       <w:r>
@@ -10015,7 +10792,7 @@
           <w:sz w:val="24"/>
           <w:szCs w:val="24"/>
         </w:rPr>
-        <w:t>tambien</w:t>
+        <w:t>Ripple</w:t>
       </w:r>
       <w:proofErr w:type="spellEnd"/>
       <w:r>
@@ -10024,53 +10801,7 @@
           <w:sz w:val="24"/>
           <w:szCs w:val="24"/>
         </w:rPr>
-        <w:t xml:space="preserve"> se encuentran los de tipo diferencial, sin </w:t>
-      </w:r>
-      <w:proofErr w:type="gramStart"/>
-      <w:r>
-        <w:rPr>
-          <w:rFonts w:ascii="Times New Roman" w:eastAsia="Times New Roman" w:hAnsi="Times New Roman" w:cs="Times New Roman"/>
-          <w:sz w:val="24"/>
-          <w:szCs w:val="24"/>
-        </w:rPr>
-        <w:t>embargo</w:t>
-      </w:r>
-      <w:proofErr w:type="gramEnd"/>
-      <w:r>
-        <w:rPr>
-          <w:rFonts w:ascii="Times New Roman" w:eastAsia="Times New Roman" w:hAnsi="Times New Roman" w:cs="Times New Roman"/>
-          <w:sz w:val="24"/>
-          <w:szCs w:val="24"/>
-        </w:rPr>
-        <w:t xml:space="preserve"> estos no se nombran dentro de este trabajo, pues los vistos que están instalados en el Laboratorio de Materiales son los del primer tipo.</w:t>
-      </w:r>
-    </w:p>
-    <w:p>
-      <w:pPr>
-        <w:spacing w:after="0"/>
-        <w:rPr>
-          <w:rFonts w:ascii="Times New Roman" w:eastAsia="Times New Roman" w:hAnsi="Times New Roman" w:cs="Times New Roman"/>
-          <w:sz w:val="24"/>
-          <w:szCs w:val="24"/>
-        </w:rPr>
-      </w:pPr>
-    </w:p>
-    <w:p>
-      <w:pPr>
-        <w:spacing w:after="0"/>
-        <w:rPr>
-          <w:rFonts w:ascii="Times New Roman" w:eastAsia="Times New Roman" w:hAnsi="Times New Roman" w:cs="Times New Roman"/>
-          <w:sz w:val="24"/>
-          <w:szCs w:val="24"/>
-        </w:rPr>
-      </w:pPr>
-      <w:r>
-        <w:rPr>
-          <w:rFonts w:ascii="Times New Roman" w:eastAsia="Times New Roman" w:hAnsi="Times New Roman" w:cs="Times New Roman"/>
-          <w:sz w:val="24"/>
-          <w:szCs w:val="24"/>
-        </w:rPr>
-        <w:t xml:space="preserve">Debido a la naturaleza de trabajo de los </w:t>
+        <w:t xml:space="preserve"> posible para su funcionamiento optimo, evitando una </w:t>
       </w:r>
       <w:proofErr w:type="spellStart"/>
       <w:r>
@@ -10079,7 +10810,7 @@
           <w:sz w:val="24"/>
           <w:szCs w:val="24"/>
         </w:rPr>
-        <w:t>brakers</w:t>
+        <w:t>isminuacion</w:t>
       </w:r>
       <w:proofErr w:type="spellEnd"/>
       <w:r>
@@ -10088,7 +10819,35 @@
           <w:sz w:val="24"/>
           <w:szCs w:val="24"/>
         </w:rPr>
-        <w:t xml:space="preserve">, podemos inferir que la red eléctrica que podrá alimentar a la Maquina de Niebla Salina será de aproximadamente 115 </w:t>
+        <w:t xml:space="preserve"> de la vida útil de os dispositivos conectados al regulador y daños producidos por alteraciones en la red eléctrica del Laboratorio de Materiales de la Facultad de Mecánica.</w:t>
+      </w:r>
+    </w:p>
+    <w:p>
+      <w:pPr>
+        <w:spacing w:after="0"/>
+        <w:rPr>
+          <w:rFonts w:ascii="Times New Roman" w:eastAsia="Times New Roman" w:hAnsi="Times New Roman" w:cs="Times New Roman"/>
+          <w:sz w:val="24"/>
+          <w:szCs w:val="24"/>
+        </w:rPr>
+      </w:pPr>
+    </w:p>
+    <w:p>
+      <w:pPr>
+        <w:spacing w:after="0"/>
+        <w:rPr>
+          <w:rFonts w:ascii="Times New Roman" w:eastAsia="Times New Roman" w:hAnsi="Times New Roman" w:cs="Times New Roman"/>
+          <w:sz w:val="24"/>
+          <w:szCs w:val="24"/>
+        </w:rPr>
+      </w:pPr>
+      <w:r>
+        <w:rPr>
+          <w:rFonts w:ascii="Times New Roman" w:eastAsia="Times New Roman" w:hAnsi="Times New Roman" w:cs="Times New Roman"/>
+          <w:sz w:val="24"/>
+          <w:szCs w:val="24"/>
+        </w:rPr>
+        <w:t xml:space="preserve">Debido a la naturaleza del trabajo que se desempeña en el Laboratorio de Materiales de la Facultad de </w:t>
       </w:r>
       <w:proofErr w:type="spellStart"/>
       <w:r>
@@ -10097,7 +10856,7 @@
           <w:sz w:val="24"/>
           <w:szCs w:val="24"/>
         </w:rPr>
-        <w:t>VAC</w:t>
+        <w:t>Ingenieria</w:t>
       </w:r>
       <w:proofErr w:type="spellEnd"/>
       <w:r>
@@ -10106,25 +10865,7 @@
           <w:sz w:val="24"/>
           <w:szCs w:val="24"/>
         </w:rPr>
-        <w:t xml:space="preserve"> a una frecuencia de </w:t>
-      </w:r>
-      <w:proofErr w:type="gramStart"/>
-      <w:r>
-        <w:rPr>
-          <w:rFonts w:ascii="Times New Roman" w:eastAsia="Times New Roman" w:hAnsi="Times New Roman" w:cs="Times New Roman"/>
-          <w:sz w:val="24"/>
-          <w:szCs w:val="24"/>
-        </w:rPr>
-        <w:t>60Hz</w:t>
-      </w:r>
-      <w:proofErr w:type="gramEnd"/>
-      <w:r>
-        <w:rPr>
-          <w:rFonts w:ascii="Times New Roman" w:eastAsia="Times New Roman" w:hAnsi="Times New Roman" w:cs="Times New Roman"/>
-          <w:sz w:val="24"/>
-          <w:szCs w:val="24"/>
-        </w:rPr>
-        <w:t xml:space="preserve"> pero limitada por un </w:t>
+        <w:t xml:space="preserve"> Mecánica, como lo es, el uso de motores, alimentación de cargas pesadas eléctricamente, conmutación de corto ciclo de trabajo de ciertos dispositivos ya alimentación de Maquinas que producen picos de corriente y alteraciones en la red eléctrica de la instalación; la propia señal eléctrica de alimentación para la Maquina de Niebla Salina se encuentra </w:t>
       </w:r>
       <w:proofErr w:type="spellStart"/>
       <w:r>
@@ -10133,7 +10874,7 @@
           <w:sz w:val="24"/>
           <w:szCs w:val="24"/>
         </w:rPr>
-        <w:t>braker</w:t>
+        <w:t>ihnerentemente</w:t>
       </w:r>
       <w:proofErr w:type="spellEnd"/>
       <w:r>
@@ -10142,7 +10883,35 @@
           <w:sz w:val="24"/>
           <w:szCs w:val="24"/>
         </w:rPr>
-        <w:t xml:space="preserve"> principal a 50A y </w:t>
+        <w:t xml:space="preserve"> plagada de alteraciones de picos y rizos que dependiendo de su gravedad, podrían salirse del rango de trabajo regular de los dispositivos electrónicos que conforman el prototipo o bien pueden dañarles.</w:t>
+      </w:r>
+    </w:p>
+    <w:p>
+      <w:pPr>
+        <w:spacing w:after="0"/>
+        <w:rPr>
+          <w:rFonts w:ascii="Times New Roman" w:eastAsia="Times New Roman" w:hAnsi="Times New Roman" w:cs="Times New Roman"/>
+          <w:sz w:val="24"/>
+          <w:szCs w:val="24"/>
+        </w:rPr>
+      </w:pPr>
+    </w:p>
+    <w:p>
+      <w:pPr>
+        <w:spacing w:after="0"/>
+        <w:rPr>
+          <w:rFonts w:ascii="Times New Roman" w:eastAsia="Times New Roman" w:hAnsi="Times New Roman" w:cs="Times New Roman"/>
+          <w:sz w:val="24"/>
+          <w:szCs w:val="24"/>
+        </w:rPr>
+      </w:pPr>
+      <w:r>
+        <w:rPr>
+          <w:rFonts w:ascii="Times New Roman" w:eastAsia="Times New Roman" w:hAnsi="Times New Roman" w:cs="Times New Roman"/>
+          <w:sz w:val="24"/>
+          <w:szCs w:val="24"/>
+        </w:rPr>
+        <w:t xml:space="preserve">El trabajo así del regulador de corriente para la maquina de niebla Salina es la de entregar una señal con bajo índice de </w:t>
       </w:r>
       <w:proofErr w:type="spellStart"/>
       <w:r>
@@ -10151,7 +10920,7 @@
           <w:sz w:val="24"/>
           <w:szCs w:val="24"/>
         </w:rPr>
-        <w:t>brakers</w:t>
+        <w:t>Ripple</w:t>
       </w:r>
       <w:proofErr w:type="spellEnd"/>
       <w:r>
@@ -10160,7 +10929,44 @@
           <w:sz w:val="24"/>
           <w:szCs w:val="24"/>
         </w:rPr>
-        <w:t xml:space="preserve"> auxiliares de 20A. Toda carga que supere este valor de corriente provocara que se abra el circuito eléctrico de la toma que se </w:t>
+        <w:t xml:space="preserve"> en corriente alterna para así pueda ser utilizada </w:t>
+      </w:r>
+      <w:r>
+        <w:rPr>
+          <w:rFonts w:ascii="Times New Roman" w:eastAsia="Times New Roman" w:hAnsi="Times New Roman" w:cs="Times New Roman"/>
+          <w:sz w:val="24"/>
+          <w:szCs w:val="24"/>
+        </w:rPr>
+        <w:lastRenderedPageBreak/>
+        <w:t>apropiadamente en su transformación a corriente directa por los dispositivos requeridos para el funcionamiento de cierta electrónica.</w:t>
+      </w:r>
+    </w:p>
+    <w:p>
+      <w:pPr>
+        <w:spacing w:after="0"/>
+        <w:rPr>
+          <w:rFonts w:ascii="Times New Roman" w:eastAsia="Times New Roman" w:hAnsi="Times New Roman" w:cs="Times New Roman"/>
+          <w:sz w:val="24"/>
+          <w:szCs w:val="24"/>
+        </w:rPr>
+      </w:pPr>
+    </w:p>
+    <w:p>
+      <w:pPr>
+        <w:spacing w:after="0"/>
+        <w:rPr>
+          <w:rFonts w:ascii="Times New Roman" w:eastAsia="Times New Roman" w:hAnsi="Times New Roman" w:cs="Times New Roman"/>
+          <w:sz w:val="24"/>
+          <w:szCs w:val="24"/>
+        </w:rPr>
+      </w:pPr>
+      <w:r>
+        <w:rPr>
+          <w:rFonts w:ascii="Times New Roman" w:eastAsia="Times New Roman" w:hAnsi="Times New Roman" w:cs="Times New Roman"/>
+          <w:sz w:val="24"/>
+          <w:szCs w:val="24"/>
+        </w:rPr>
+        <w:t xml:space="preserve">Para entender como tal el </w:t>
       </w:r>
       <w:proofErr w:type="spellStart"/>
       <w:r>
@@ -10169,7 +10975,7 @@
           <w:sz w:val="24"/>
           <w:szCs w:val="24"/>
         </w:rPr>
-        <w:t>este</w:t>
+        <w:t>Ripple</w:t>
       </w:r>
       <w:proofErr w:type="spellEnd"/>
       <w:r>
@@ -10178,53 +10984,15 @@
           <w:sz w:val="24"/>
           <w:szCs w:val="24"/>
         </w:rPr>
-        <w:t xml:space="preserve"> utilizando para alimentar el prototipo.</w:t>
-      </w:r>
-    </w:p>
-    <w:p>
-      <w:pPr>
-        <w:spacing w:after="0"/>
-        <w:rPr>
-          <w:rFonts w:ascii="Times New Roman" w:eastAsia="Times New Roman" w:hAnsi="Times New Roman" w:cs="Times New Roman"/>
-          <w:sz w:val="24"/>
-          <w:szCs w:val="24"/>
-        </w:rPr>
-      </w:pPr>
-    </w:p>
-    <w:p>
-      <w:pPr>
-        <w:spacing w:after="0"/>
-        <w:rPr>
-          <w:rFonts w:ascii="Times New Roman" w:eastAsia="Times New Roman" w:hAnsi="Times New Roman" w:cs="Times New Roman"/>
-          <w:sz w:val="24"/>
-          <w:szCs w:val="24"/>
-        </w:rPr>
-      </w:pPr>
-      <w:r>
-        <w:rPr>
-          <w:rFonts w:ascii="Times New Roman" w:eastAsia="Times New Roman" w:hAnsi="Times New Roman" w:cs="Times New Roman"/>
-          <w:sz w:val="24"/>
-          <w:szCs w:val="24"/>
-        </w:rPr>
-        <w:t xml:space="preserve">La Maquina de Niebla Salina utiliza dos hilos de conexión a la </w:t>
-      </w:r>
-      <w:proofErr w:type="gramStart"/>
-      <w:r>
-        <w:rPr>
-          <w:rFonts w:ascii="Times New Roman" w:eastAsia="Times New Roman" w:hAnsi="Times New Roman" w:cs="Times New Roman"/>
-          <w:sz w:val="24"/>
-          <w:szCs w:val="24"/>
-        </w:rPr>
-        <w:t>toma corriente</w:t>
-      </w:r>
-      <w:proofErr w:type="gramEnd"/>
-      <w:r>
-        <w:rPr>
-          <w:rFonts w:ascii="Times New Roman" w:eastAsia="Times New Roman" w:hAnsi="Times New Roman" w:cs="Times New Roman"/>
-          <w:sz w:val="24"/>
-          <w:szCs w:val="24"/>
-        </w:rPr>
-        <w:t xml:space="preserve"> del Laboratorio de Materiales, una línea se conecta para alimentar una </w:t>
+        <w:t xml:space="preserve"> eléctrico</w:t>
+      </w:r>
+      <w:r>
+        <w:rPr>
+          <w:rFonts w:ascii="Times New Roman" w:eastAsia="Times New Roman" w:hAnsi="Times New Roman" w:cs="Times New Roman"/>
+          <w:sz w:val="24"/>
+          <w:szCs w:val="24"/>
+        </w:rPr>
+        <w:t xml:space="preserve"> debemos entenderlo como el ruido que se puede filtrar a la red eléctrica y que altera la señal de la misma, esto puede ser producido por alternadores en un laboratorio o Motores dentro de una fabrica u otros dispositivos, que por su tipo y forma de trabajo, devuelven cierta señal en ciclos de trabajo a la red eléctrica que los alimenta. Esta red es posteriormente </w:t>
       </w:r>
       <w:proofErr w:type="spellStart"/>
       <w:r>
@@ -10233,7 +11001,7 @@
           <w:sz w:val="24"/>
           <w:szCs w:val="24"/>
         </w:rPr>
-        <w:t>multitoma</w:t>
+        <w:t>utiizada</w:t>
       </w:r>
       <w:proofErr w:type="spellEnd"/>
       <w:r>
@@ -10242,263 +11010,7 @@
           <w:sz w:val="24"/>
           <w:szCs w:val="24"/>
         </w:rPr>
-        <w:t xml:space="preserve"> eléctrica con salidas con </w:t>
-      </w:r>
-      <w:r>
-        <w:rPr>
-          <w:rFonts w:ascii="Times New Roman" w:eastAsia="Times New Roman" w:hAnsi="Times New Roman" w:cs="Times New Roman"/>
-          <w:sz w:val="24"/>
-          <w:szCs w:val="24"/>
-        </w:rPr>
-        <w:t xml:space="preserve">el </w:t>
-      </w:r>
-      <w:r>
-        <w:rPr>
-          <w:rFonts w:ascii="Times New Roman" w:eastAsia="Times New Roman" w:hAnsi="Times New Roman" w:cs="Times New Roman"/>
-          <w:sz w:val="24"/>
-          <w:szCs w:val="24"/>
-        </w:rPr>
-        <w:t>mismo valor eléctrico que la toma raíz; mientras que el segundo hilo alimenta</w:t>
-      </w:r>
-      <w:r>
-        <w:rPr>
-          <w:rFonts w:ascii="Times New Roman" w:eastAsia="Times New Roman" w:hAnsi="Times New Roman" w:cs="Times New Roman"/>
-          <w:sz w:val="24"/>
-          <w:szCs w:val="24"/>
-        </w:rPr>
-        <w:t xml:space="preserve"> directamente un Conmutador de potencia de tipo </w:t>
-      </w:r>
-      <w:proofErr w:type="spellStart"/>
-      <w:r>
-        <w:rPr>
-          <w:rFonts w:ascii="Times New Roman" w:eastAsia="Times New Roman" w:hAnsi="Times New Roman" w:cs="Times New Roman"/>
-          <w:sz w:val="24"/>
-          <w:szCs w:val="24"/>
-        </w:rPr>
-        <w:t>Rele</w:t>
-      </w:r>
-      <w:proofErr w:type="spellEnd"/>
-      <w:r>
-        <w:rPr>
-          <w:rFonts w:ascii="Times New Roman" w:eastAsia="Times New Roman" w:hAnsi="Times New Roman" w:cs="Times New Roman"/>
-          <w:sz w:val="24"/>
-          <w:szCs w:val="24"/>
-        </w:rPr>
-        <w:t>.</w:t>
-      </w:r>
-    </w:p>
-    <w:p>
-      <w:pPr>
-        <w:spacing w:after="0"/>
-        <w:rPr>
-          <w:rFonts w:ascii="Times New Roman" w:eastAsia="Times New Roman" w:hAnsi="Times New Roman" w:cs="Times New Roman"/>
-          <w:sz w:val="24"/>
-          <w:szCs w:val="24"/>
-        </w:rPr>
-      </w:pPr>
-    </w:p>
-    <w:p>
-      <w:pPr>
-        <w:spacing w:after="0"/>
-        <w:rPr>
-          <w:rFonts w:ascii="Times New Roman" w:eastAsia="Times New Roman" w:hAnsi="Times New Roman" w:cs="Times New Roman"/>
-          <w:sz w:val="24"/>
-          <w:szCs w:val="24"/>
-        </w:rPr>
-      </w:pPr>
-      <w:r>
-        <w:rPr>
-          <w:rFonts w:ascii="Times New Roman" w:eastAsia="Times New Roman" w:hAnsi="Times New Roman" w:cs="Times New Roman"/>
-          <w:sz w:val="24"/>
-          <w:szCs w:val="24"/>
-        </w:rPr>
-        <w:t xml:space="preserve">Conectado a la </w:t>
-      </w:r>
-      <w:proofErr w:type="spellStart"/>
-      <w:r>
-        <w:rPr>
-          <w:rFonts w:ascii="Times New Roman" w:eastAsia="Times New Roman" w:hAnsi="Times New Roman" w:cs="Times New Roman"/>
-          <w:sz w:val="24"/>
-          <w:szCs w:val="24"/>
-        </w:rPr>
-        <w:t>multitoma</w:t>
-      </w:r>
-      <w:proofErr w:type="spellEnd"/>
-      <w:r>
-        <w:rPr>
-          <w:rFonts w:ascii="Times New Roman" w:eastAsia="Times New Roman" w:hAnsi="Times New Roman" w:cs="Times New Roman"/>
-          <w:sz w:val="24"/>
-          <w:szCs w:val="24"/>
-        </w:rPr>
-        <w:t xml:space="preserve"> eléctrica se encuentra un Regulador de </w:t>
-      </w:r>
-      <w:r>
-        <w:rPr>
-          <w:rFonts w:ascii="Times New Roman" w:eastAsia="Times New Roman" w:hAnsi="Times New Roman" w:cs="Times New Roman"/>
-          <w:sz w:val="24"/>
-          <w:szCs w:val="24"/>
-        </w:rPr>
-        <w:t xml:space="preserve">Corriente </w:t>
-      </w:r>
-      <w:r>
-        <w:rPr>
-          <w:rFonts w:ascii="Times New Roman" w:eastAsia="Times New Roman" w:hAnsi="Times New Roman" w:cs="Times New Roman"/>
-          <w:sz w:val="24"/>
-          <w:szCs w:val="24"/>
-        </w:rPr>
-        <w:t xml:space="preserve">de corriente alterna y un conmutador de potencia de tipo </w:t>
-      </w:r>
-      <w:proofErr w:type="spellStart"/>
-      <w:r>
-        <w:rPr>
-          <w:rFonts w:ascii="Times New Roman" w:eastAsia="Times New Roman" w:hAnsi="Times New Roman" w:cs="Times New Roman"/>
-          <w:sz w:val="24"/>
-          <w:szCs w:val="24"/>
-        </w:rPr>
-        <w:t>Rele</w:t>
-      </w:r>
-      <w:proofErr w:type="spellEnd"/>
-      <w:r>
-        <w:rPr>
-          <w:rFonts w:ascii="Times New Roman" w:eastAsia="Times New Roman" w:hAnsi="Times New Roman" w:cs="Times New Roman"/>
-          <w:sz w:val="24"/>
-          <w:szCs w:val="24"/>
-        </w:rPr>
-        <w:t>.</w:t>
-      </w:r>
-    </w:p>
-    <w:p>
-      <w:pPr>
-        <w:spacing w:after="0"/>
-        <w:rPr>
-          <w:rFonts w:ascii="Times New Roman" w:eastAsia="Times New Roman" w:hAnsi="Times New Roman" w:cs="Times New Roman"/>
-          <w:sz w:val="24"/>
-          <w:szCs w:val="24"/>
-        </w:rPr>
-      </w:pPr>
-    </w:p>
-    <w:p>
-      <w:pPr>
-        <w:spacing w:after="0"/>
-        <w:rPr>
-          <w:rFonts w:ascii="Times New Roman" w:eastAsia="Times New Roman" w:hAnsi="Times New Roman" w:cs="Times New Roman"/>
-          <w:sz w:val="24"/>
-          <w:szCs w:val="24"/>
-        </w:rPr>
-      </w:pPr>
-      <w:r>
-        <w:rPr>
-          <w:rFonts w:ascii="Times New Roman" w:eastAsia="Times New Roman" w:hAnsi="Times New Roman" w:cs="Times New Roman"/>
-          <w:sz w:val="24"/>
-          <w:szCs w:val="24"/>
-        </w:rPr>
-        <w:t xml:space="preserve">En forma general, existen dos tipos de reguladores en el mercado, los reguladores de Voltaje y los reguladores de Corriente. Los reguladores de Voltaje son dispositivos eléctricos que ayudan a suministrar una tensión eléctrica estable, protegiendo así a equipos electrónicos y eléctricos que se conecten a </w:t>
-      </w:r>
-      <w:r>
-        <w:rPr>
-          <w:rFonts w:ascii="Times New Roman" w:eastAsia="Times New Roman" w:hAnsi="Times New Roman" w:cs="Times New Roman"/>
-          <w:sz w:val="24"/>
-          <w:szCs w:val="24"/>
-        </w:rPr>
-        <w:t>él</w:t>
-      </w:r>
-      <w:r>
-        <w:rPr>
-          <w:rFonts w:ascii="Times New Roman" w:eastAsia="Times New Roman" w:hAnsi="Times New Roman" w:cs="Times New Roman"/>
-          <w:sz w:val="24"/>
-          <w:szCs w:val="24"/>
-        </w:rPr>
-        <w:t xml:space="preserve">, así asegurando que estos últimos no estén expuestos a sobrevoltajes, caídas de tensión y variaciones de voltaje. </w:t>
-      </w:r>
-    </w:p>
-    <w:p>
-      <w:pPr>
-        <w:spacing w:after="0"/>
-        <w:rPr>
-          <w:rFonts w:ascii="Times New Roman" w:eastAsia="Times New Roman" w:hAnsi="Times New Roman" w:cs="Times New Roman"/>
-          <w:sz w:val="24"/>
-          <w:szCs w:val="24"/>
-        </w:rPr>
-      </w:pPr>
-    </w:p>
-    <w:p>
-      <w:pPr>
-        <w:spacing w:after="0"/>
-        <w:rPr>
-          <w:rFonts w:ascii="Times New Roman" w:eastAsia="Times New Roman" w:hAnsi="Times New Roman" w:cs="Times New Roman"/>
-          <w:sz w:val="24"/>
-          <w:szCs w:val="24"/>
-        </w:rPr>
-      </w:pPr>
-      <w:r>
-        <w:rPr>
-          <w:rFonts w:ascii="Times New Roman" w:eastAsia="Times New Roman" w:hAnsi="Times New Roman" w:cs="Times New Roman"/>
-          <w:sz w:val="24"/>
-          <w:szCs w:val="24"/>
-        </w:rPr>
-        <w:t xml:space="preserve">Los Reguladores de voltaje ayudan a diferentes dispositivos de uso de flujo de corriente eléctrica a poder operar dentro de los rangos establecidos óptimos de funcionamiento de cada dispositivo, estos parámetros son prestablecidos de fabrica y aseguran un funcionamiento acorde para el que fue construido cada aparato, en cado de superar esta margen de operación eléctrica, tanto por mínimo o máximo en la </w:t>
-      </w:r>
-      <w:r>
-        <w:rPr>
-          <w:rFonts w:ascii="Times New Roman" w:eastAsia="Times New Roman" w:hAnsi="Times New Roman" w:cs="Times New Roman"/>
-          <w:sz w:val="24"/>
-          <w:szCs w:val="24"/>
-        </w:rPr>
-        <w:t>alimentación</w:t>
-      </w:r>
-      <w:r>
-        <w:rPr>
-          <w:rFonts w:ascii="Times New Roman" w:eastAsia="Times New Roman" w:hAnsi="Times New Roman" w:cs="Times New Roman"/>
-          <w:sz w:val="24"/>
-          <w:szCs w:val="24"/>
-        </w:rPr>
-        <w:t>, se corre el riesgo de mal-</w:t>
-      </w:r>
-      <w:proofErr w:type="spellStart"/>
-      <w:r>
-        <w:rPr>
-          <w:rFonts w:ascii="Times New Roman" w:eastAsia="Times New Roman" w:hAnsi="Times New Roman" w:cs="Times New Roman"/>
-          <w:sz w:val="24"/>
-          <w:szCs w:val="24"/>
-        </w:rPr>
-        <w:t>logramiento</w:t>
-      </w:r>
-      <w:proofErr w:type="spellEnd"/>
-      <w:r>
-        <w:rPr>
-          <w:rFonts w:ascii="Times New Roman" w:eastAsia="Times New Roman" w:hAnsi="Times New Roman" w:cs="Times New Roman"/>
-          <w:sz w:val="24"/>
-          <w:szCs w:val="24"/>
-        </w:rPr>
-        <w:t xml:space="preserve"> del dispositivo, fallas de funcionamiento y daños que pueden llegar a ser irreversibles.</w:t>
-      </w:r>
-    </w:p>
-    <w:p>
-      <w:pPr>
-        <w:spacing w:after="0"/>
-        <w:rPr>
-          <w:rFonts w:ascii="Times New Roman" w:eastAsia="Times New Roman" w:hAnsi="Times New Roman" w:cs="Times New Roman"/>
-          <w:sz w:val="24"/>
-          <w:szCs w:val="24"/>
-        </w:rPr>
-      </w:pPr>
-    </w:p>
-    <w:p>
-      <w:pPr>
-        <w:spacing w:after="0"/>
-        <w:rPr>
-          <w:rFonts w:ascii="Times New Roman" w:eastAsia="Times New Roman" w:hAnsi="Times New Roman" w:cs="Times New Roman"/>
-          <w:sz w:val="24"/>
-          <w:szCs w:val="24"/>
-        </w:rPr>
-      </w:pPr>
-      <w:r>
-        <w:rPr>
-          <w:rFonts w:ascii="Times New Roman" w:eastAsia="Times New Roman" w:hAnsi="Times New Roman" w:cs="Times New Roman"/>
-          <w:sz w:val="24"/>
-          <w:szCs w:val="24"/>
-        </w:rPr>
-        <w:t xml:space="preserve">Los reguladores de corriente </w:t>
+        <w:t xml:space="preserve"> para alimentar a ciertos equipos electrónicos que, en caso de no estar protegidos </w:t>
       </w:r>
     </w:p>
     <w:p>
@@ -10524,9 +11036,8 @@
         <w:rPr>
           <w:noProof/>
         </w:rPr>
-        <w:lastRenderedPageBreak/>
         <w:drawing>
-          <wp:inline distT="0" distB="0" distL="0" distR="0" wp14:anchorId="432044E1" wp14:editId="3B280D4D">
+          <wp:inline distT="0" distB="0" distL="0" distR="0" wp14:anchorId="432044E1" wp14:editId="3E852244">
             <wp:extent cx="5732145" cy="3223260"/>
             <wp:effectExtent l="0" t="0" r="1905" b="0"/>
             <wp:docPr id="1819518705" name="Imagen 2"/>
@@ -10625,9 +11136,11 @@
       <w:r>
         <w:rPr>
           <w:rFonts w:ascii="Times New Roman" w:eastAsia="Times New Roman" w:hAnsi="Times New Roman" w:cs="Times New Roman"/>
-          <w:sz w:val="24"/>
-          <w:szCs w:val="24"/>
-        </w:rPr>
+          <w:noProof/>
+          <w:sz w:val="24"/>
+          <w:szCs w:val="24"/>
+        </w:rPr>
+        <w:lastRenderedPageBreak/>
         <w:drawing>
           <wp:inline distT="0" distB="0" distL="0" distR="0" wp14:anchorId="223EFBA7" wp14:editId="68855376">
             <wp:extent cx="5732145" cy="3805555"/>
@@ -10736,6 +11249,88 @@
           <w:sz w:val="24"/>
           <w:szCs w:val="24"/>
         </w:rPr>
+        <w:drawing>
+          <wp:inline distT="0" distB="0" distL="0" distR="0" wp14:anchorId="3DF365D6" wp14:editId="1CDAE802">
+            <wp:extent cx="5732145" cy="1753870"/>
+            <wp:effectExtent l="0" t="0" r="1905" b="0"/>
+            <wp:docPr id="936696671" name="Imagen 1" descr="Diagrama&#10;&#10;Descripción generada automáticamente"/>
+            <wp:cNvGraphicFramePr>
+              <a:graphicFrameLocks xmlns:a="http://schemas.openxmlformats.org/drawingml/2006/main" noChangeAspect="1"/>
+            </wp:cNvGraphicFramePr>
+            <a:graphic xmlns:a="http://schemas.openxmlformats.org/drawingml/2006/main">
+              <a:graphicData uri="http://schemas.openxmlformats.org/drawingml/2006/picture">
+                <pic:pic xmlns:pic="http://schemas.openxmlformats.org/drawingml/2006/picture">
+                  <pic:nvPicPr>
+                    <pic:cNvPr id="936696671" name="Imagen 1" descr="Diagrama&#10;&#10;Descripción generada automáticamente"/>
+                    <pic:cNvPicPr/>
+                  </pic:nvPicPr>
+                  <pic:blipFill>
+                    <a:blip r:embed="rId13"/>
+                    <a:stretch>
+                      <a:fillRect/>
+                    </a:stretch>
+                  </pic:blipFill>
+                  <pic:spPr>
+                    <a:xfrm>
+                      <a:off x="0" y="0"/>
+                      <a:ext cx="5732145" cy="1753870"/>
+                    </a:xfrm>
+                    <a:prstGeom prst="rect">
+                      <a:avLst/>
+                    </a:prstGeom>
+                  </pic:spPr>
+                </pic:pic>
+              </a:graphicData>
+            </a:graphic>
+          </wp:inline>
+        </w:drawing>
+      </w:r>
+    </w:p>
+    <w:p>
+      <w:pPr>
+        <w:spacing w:after="0"/>
+        <w:rPr>
+          <w:rFonts w:ascii="Times New Roman" w:eastAsia="Times New Roman" w:hAnsi="Times New Roman" w:cs="Times New Roman"/>
+          <w:color w:val="FF0000"/>
+          <w:sz w:val="24"/>
+          <w:szCs w:val="24"/>
+        </w:rPr>
+      </w:pPr>
+      <w:r>
+        <w:rPr>
+          <w:rFonts w:ascii="Times New Roman" w:eastAsia="Times New Roman" w:hAnsi="Times New Roman" w:cs="Times New Roman"/>
+          <w:color w:val="FF0000"/>
+          <w:sz w:val="24"/>
+          <w:szCs w:val="24"/>
+        </w:rPr>
+        <w:t>Cambiar el Grafico conforme se avance libro y se sepa el valor exacto suministrado por la placa de control.</w:t>
+      </w:r>
+    </w:p>
+    <w:p>
+      <w:pPr>
+        <w:spacing w:after="0"/>
+        <w:rPr>
+          <w:rFonts w:ascii="Times New Roman" w:eastAsia="Times New Roman" w:hAnsi="Times New Roman" w:cs="Times New Roman"/>
+          <w:sz w:val="24"/>
+          <w:szCs w:val="24"/>
+        </w:rPr>
+      </w:pPr>
+    </w:p>
+    <w:p>
+      <w:pPr>
+        <w:spacing w:after="0"/>
+        <w:rPr>
+          <w:rFonts w:ascii="Times New Roman" w:eastAsia="Times New Roman" w:hAnsi="Times New Roman" w:cs="Times New Roman"/>
+          <w:sz w:val="24"/>
+          <w:szCs w:val="24"/>
+        </w:rPr>
+      </w:pPr>
+      <w:r>
+        <w:rPr>
+          <w:rFonts w:ascii="Times New Roman" w:eastAsia="Times New Roman" w:hAnsi="Times New Roman" w:cs="Times New Roman"/>
+          <w:sz w:val="24"/>
+          <w:szCs w:val="24"/>
+        </w:rPr>
         <w:t>Sección 3:</w:t>
       </w:r>
       <w:r>
@@ -10773,6 +11368,88 @@
           <w:szCs w:val="24"/>
         </w:rPr>
         <w:lastRenderedPageBreak/>
+        <w:drawing>
+          <wp:inline distT="0" distB="0" distL="0" distR="0" wp14:anchorId="29A6E214" wp14:editId="62B6ABAD">
+            <wp:extent cx="5732145" cy="1859915"/>
+            <wp:effectExtent l="0" t="0" r="1905" b="6985"/>
+            <wp:docPr id="1953823480" name="Imagen 1" descr="Diagrama&#10;&#10;Descripción generada automáticamente"/>
+            <wp:cNvGraphicFramePr>
+              <a:graphicFrameLocks xmlns:a="http://schemas.openxmlformats.org/drawingml/2006/main" noChangeAspect="1"/>
+            </wp:cNvGraphicFramePr>
+            <a:graphic xmlns:a="http://schemas.openxmlformats.org/drawingml/2006/main">
+              <a:graphicData uri="http://schemas.openxmlformats.org/drawingml/2006/picture">
+                <pic:pic xmlns:pic="http://schemas.openxmlformats.org/drawingml/2006/picture">
+                  <pic:nvPicPr>
+                    <pic:cNvPr id="1953823480" name="Imagen 1" descr="Diagrama&#10;&#10;Descripción generada automáticamente"/>
+                    <pic:cNvPicPr/>
+                  </pic:nvPicPr>
+                  <pic:blipFill>
+                    <a:blip r:embed="rId14"/>
+                    <a:stretch>
+                      <a:fillRect/>
+                    </a:stretch>
+                  </pic:blipFill>
+                  <pic:spPr>
+                    <a:xfrm>
+                      <a:off x="0" y="0"/>
+                      <a:ext cx="5732145" cy="1859915"/>
+                    </a:xfrm>
+                    <a:prstGeom prst="rect">
+                      <a:avLst/>
+                    </a:prstGeom>
+                  </pic:spPr>
+                </pic:pic>
+              </a:graphicData>
+            </a:graphic>
+          </wp:inline>
+        </w:drawing>
+      </w:r>
+    </w:p>
+    <w:p>
+      <w:pPr>
+        <w:spacing w:after="0"/>
+        <w:rPr>
+          <w:rFonts w:ascii="Times New Roman" w:eastAsia="Times New Roman" w:hAnsi="Times New Roman" w:cs="Times New Roman"/>
+          <w:color w:val="FF0000"/>
+          <w:sz w:val="24"/>
+          <w:szCs w:val="24"/>
+        </w:rPr>
+      </w:pPr>
+      <w:r>
+        <w:rPr>
+          <w:rFonts w:ascii="Times New Roman" w:eastAsia="Times New Roman" w:hAnsi="Times New Roman" w:cs="Times New Roman"/>
+          <w:color w:val="FF0000"/>
+          <w:sz w:val="24"/>
+          <w:szCs w:val="24"/>
+        </w:rPr>
+        <w:t>Cambiar gráfico conforme avanza el libro de grado y se averigua el valor de la fuente de conmutación (placa de conmutación que entrega)</w:t>
+      </w:r>
+    </w:p>
+    <w:p>
+      <w:pPr>
+        <w:spacing w:after="0"/>
+        <w:rPr>
+          <w:rFonts w:ascii="Times New Roman" w:eastAsia="Times New Roman" w:hAnsi="Times New Roman" w:cs="Times New Roman"/>
+          <w:sz w:val="24"/>
+          <w:szCs w:val="24"/>
+        </w:rPr>
+      </w:pPr>
+    </w:p>
+    <w:p>
+      <w:pPr>
+        <w:spacing w:after="0"/>
+        <w:rPr>
+          <w:rFonts w:ascii="Times New Roman" w:eastAsia="Times New Roman" w:hAnsi="Times New Roman" w:cs="Times New Roman"/>
+          <w:sz w:val="24"/>
+          <w:szCs w:val="24"/>
+        </w:rPr>
+      </w:pPr>
+      <w:r>
+        <w:rPr>
+          <w:rFonts w:ascii="Times New Roman" w:eastAsia="Times New Roman" w:hAnsi="Times New Roman" w:cs="Times New Roman"/>
+          <w:sz w:val="24"/>
+          <w:szCs w:val="24"/>
+        </w:rPr>
         <w:t>Sección 4:</w:t>
       </w:r>
       <w:r>
@@ -10809,6 +11486,88 @@
           <w:sz w:val="24"/>
           <w:szCs w:val="24"/>
         </w:rPr>
+        <w:drawing>
+          <wp:inline distT="0" distB="0" distL="0" distR="0" wp14:anchorId="74DE28DC" wp14:editId="0464022B">
+            <wp:extent cx="5732145" cy="3757930"/>
+            <wp:effectExtent l="0" t="0" r="1905" b="0"/>
+            <wp:docPr id="447212015" name="Imagen 1"/>
+            <wp:cNvGraphicFramePr>
+              <a:graphicFrameLocks xmlns:a="http://schemas.openxmlformats.org/drawingml/2006/main" noChangeAspect="1"/>
+            </wp:cNvGraphicFramePr>
+            <a:graphic xmlns:a="http://schemas.openxmlformats.org/drawingml/2006/main">
+              <a:graphicData uri="http://schemas.openxmlformats.org/drawingml/2006/picture">
+                <pic:pic xmlns:pic="http://schemas.openxmlformats.org/drawingml/2006/picture">
+                  <pic:nvPicPr>
+                    <pic:cNvPr id="447212015" name=""/>
+                    <pic:cNvPicPr/>
+                  </pic:nvPicPr>
+                  <pic:blipFill>
+                    <a:blip r:embed="rId15"/>
+                    <a:stretch>
+                      <a:fillRect/>
+                    </a:stretch>
+                  </pic:blipFill>
+                  <pic:spPr>
+                    <a:xfrm>
+                      <a:off x="0" y="0"/>
+                      <a:ext cx="5732145" cy="3757930"/>
+                    </a:xfrm>
+                    <a:prstGeom prst="rect">
+                      <a:avLst/>
+                    </a:prstGeom>
+                  </pic:spPr>
+                </pic:pic>
+              </a:graphicData>
+            </a:graphic>
+          </wp:inline>
+        </w:drawing>
+      </w:r>
+    </w:p>
+    <w:p>
+      <w:pPr>
+        <w:spacing w:after="0"/>
+        <w:rPr>
+          <w:rFonts w:ascii="Times New Roman" w:eastAsia="Times New Roman" w:hAnsi="Times New Roman" w:cs="Times New Roman"/>
+          <w:color w:val="FF0000"/>
+          <w:sz w:val="24"/>
+          <w:szCs w:val="24"/>
+        </w:rPr>
+      </w:pPr>
+      <w:r>
+        <w:rPr>
+          <w:rFonts w:ascii="Times New Roman" w:eastAsia="Times New Roman" w:hAnsi="Times New Roman" w:cs="Times New Roman"/>
+          <w:color w:val="FF0000"/>
+          <w:sz w:val="24"/>
+          <w:szCs w:val="24"/>
+        </w:rPr>
+        <w:t>Cambiar gráfico conforme avanza el libro de grado y se averigua el valor de la fuente de conmutación (placa de conmutación que entrega)</w:t>
+      </w:r>
+    </w:p>
+    <w:p>
+      <w:pPr>
+        <w:spacing w:after="0"/>
+        <w:rPr>
+          <w:rFonts w:ascii="Times New Roman" w:eastAsia="Times New Roman" w:hAnsi="Times New Roman" w:cs="Times New Roman"/>
+          <w:sz w:val="24"/>
+          <w:szCs w:val="24"/>
+        </w:rPr>
+      </w:pPr>
+    </w:p>
+    <w:p>
+      <w:pPr>
+        <w:spacing w:after="0"/>
+        <w:rPr>
+          <w:rFonts w:ascii="Times New Roman" w:eastAsia="Times New Roman" w:hAnsi="Times New Roman" w:cs="Times New Roman"/>
+          <w:sz w:val="24"/>
+          <w:szCs w:val="24"/>
+        </w:rPr>
+      </w:pPr>
+      <w:r>
+        <w:rPr>
+          <w:rFonts w:ascii="Times New Roman" w:eastAsia="Times New Roman" w:hAnsi="Times New Roman" w:cs="Times New Roman"/>
+          <w:sz w:val="24"/>
+          <w:szCs w:val="24"/>
+        </w:rPr>
         <w:t>Sección 5:</w:t>
       </w:r>
       <w:r>
@@ -10971,6 +11730,7 @@
           <w:sz w:val="24"/>
           <w:szCs w:val="24"/>
         </w:rPr>
+        <w:lastRenderedPageBreak/>
         <w:t>Sección 9:</w:t>
       </w:r>
       <w:r>
@@ -12429,6 +13189,7 @@
   <w:style w:type="paragraph" w:default="1" w:styleId="Normal">
     <w:name w:val="Normal"/>
     <w:qFormat/>
+    <w:rsid w:val="00AA2B1C"/>
   </w:style>
   <w:style w:type="paragraph" w:styleId="Ttulo1">
     <w:name w:val="heading 1"/>

</xml_diff>